<commit_message>
f with small edits
</commit_message>
<xml_diff>
--- a/second-edition/nostarch/odt/chapter14.docx
+++ b/second-edition/nostarch/odt/chapter14.docx
@@ -615,12 +615,7 @@
       <w:hyperlink r:id="rId5" w:history="1">
         <w:r>
           <w:rPr>
-            <w:rStyle w:val="Hyperlink"/>
-            <w:rFonts w:ascii="Roboto Condensed" w:hAnsi="Roboto Condensed"/>
-            <w:i/>
-            <w:iCs/>
-            <w:sz w:val="23"/>
-            <w:szCs w:val="23"/>
+            <w:rStyle w:val="EmphasisItalic"/>
           </w:rPr>
           <w:t>https://doc.rust-lang.org/cargo/</w:t>
         </w:r>
@@ -1982,12 +1977,14 @@
       <w:r>
         <w:t xml:space="preserve"> </w:t>
       </w:r>
+      <w:proofErr w:type="spellStart"/>
       <w:r>
         <w:rPr>
           <w:rStyle w:val="EmphasisItalic"/>
         </w:rPr>
         <w:t>Cargo.toml</w:t>
       </w:r>
+      <w:proofErr w:type="spellEnd"/>
       <w:r>
         <w:t xml:space="preserve"> </w:t>
       </w:r>
@@ -3094,12 +3091,14 @@
       <w:r>
         <w:t xml:space="preserve"> </w:t>
       </w:r>
+      <w:proofErr w:type="spellStart"/>
       <w:r>
         <w:rPr>
           <w:rStyle w:val="EmphasisItalic"/>
         </w:rPr>
         <w:t>Cargo.toml</w:t>
       </w:r>
+      <w:proofErr w:type="spellEnd"/>
       <w:r>
         <w:t>.</w:t>
       </w:r>
@@ -3244,12 +3243,14 @@
       <w:r>
         <w:t xml:space="preserve"> </w:t>
       </w:r>
+      <w:proofErr w:type="spellStart"/>
       <w:r>
         <w:rPr>
           <w:rStyle w:val="EmphasisItalic"/>
         </w:rPr>
         <w:t>Cargo.toml</w:t>
       </w:r>
+      <w:proofErr w:type="spellEnd"/>
       <w:r>
         <w:t>:</w:t>
       </w:r>
@@ -3264,9 +3265,11 @@
       <w:r>
         <w:t xml:space="preserve"> </w:t>
       </w:r>
+      <w:proofErr w:type="spellStart"/>
       <w:r>
         <w:t>Cargo.toml</w:t>
       </w:r>
+      <w:proofErr w:type="spellEnd"/>
     </w:p>
     <w:p>
       <w:pPr>
@@ -3732,12 +3735,7 @@
       <w:hyperlink r:id="rId6" w:history="1">
         <w:r>
           <w:rPr>
-            <w:rStyle w:val="Hyperlink"/>
-            <w:rFonts w:ascii="Roboto Condensed" w:hAnsi="Roboto Condensed"/>
-            <w:i/>
-            <w:iCs/>
-            <w:sz w:val="23"/>
-            <w:szCs w:val="23"/>
+            <w:rStyle w:val="EmphasisItalic"/>
           </w:rPr>
           <w:t>https://doc.rust-lang.org/cargo/</w:t>
         </w:r>
@@ -5036,12 +5034,14 @@
       <w:r>
         <w:t xml:space="preserve"> </w:t>
       </w:r>
+      <w:proofErr w:type="spellStart"/>
       <w:r>
         <w:rPr>
           <w:rStyle w:val="Literal"/>
         </w:rPr>
         <w:t>add_one</w:t>
       </w:r>
+      <w:proofErr w:type="spellEnd"/>
       <w:r>
         <w:t xml:space="preserve"> </w:t>
       </w:r>
@@ -5075,12 +5075,14 @@
       <w:r>
         <w:t xml:space="preserve"> </w:t>
       </w:r>
+      <w:proofErr w:type="spellStart"/>
       <w:r>
         <w:rPr>
           <w:rStyle w:val="Literal"/>
         </w:rPr>
         <w:t>my_crate</w:t>
       </w:r>
+      <w:proofErr w:type="spellEnd"/>
       <w:r>
         <w:t>:</w:t>
       </w:r>
@@ -5256,12 +5258,14 @@
       <w:r>
         <w:t xml:space="preserve"> </w:t>
       </w:r>
+      <w:proofErr w:type="spellStart"/>
       <w:r>
         <w:rPr>
           <w:rStyle w:val="Literal"/>
         </w:rPr>
         <w:t>add_one</w:t>
       </w:r>
+      <w:proofErr w:type="spellEnd"/>
       <w:r>
         <w:t xml:space="preserve"> </w:t>
       </w:r>
@@ -5373,12 +5377,14 @@
       <w:r>
         <w:t xml:space="preserve"> </w:t>
       </w:r>
+      <w:proofErr w:type="spellStart"/>
       <w:r>
         <w:rPr>
           <w:rStyle w:val="Literal"/>
         </w:rPr>
         <w:t>add_one</w:t>
       </w:r>
+      <w:proofErr w:type="spellEnd"/>
       <w:r>
         <w:t xml:space="preserve"> </w:t>
       </w:r>
@@ -5508,12 +5514,14 @@
       <w:r>
         <w:t xml:space="preserve"> </w:t>
       </w:r>
+      <w:proofErr w:type="spellStart"/>
       <w:r>
         <w:rPr>
           <w:rStyle w:val="Literal"/>
         </w:rPr>
         <w:t>rustdoc</w:t>
       </w:r>
+      <w:proofErr w:type="spellEnd"/>
       <w:r>
         <w:t xml:space="preserve"> </w:t>
       </w:r>
@@ -5843,12 +5851,14 @@
       <w:r>
         <w:t xml:space="preserve"> </w:t>
       </w:r>
+      <w:proofErr w:type="spellStart"/>
       <w:r>
         <w:rPr>
           <w:rStyle w:val="Literal"/>
         </w:rPr>
         <w:t>add_one</w:t>
       </w:r>
+      <w:proofErr w:type="spellEnd"/>
       <w:r>
         <w:t xml:space="preserve"> </w:t>
       </w:r>
@@ -6069,12 +6079,14 @@
       <w:r>
         <w:t xml:space="preserve"> </w:t>
       </w:r>
+      <w:proofErr w:type="spellStart"/>
       <w:r>
         <w:rPr>
           <w:rStyle w:val="Literal"/>
         </w:rPr>
         <w:t>add_one</w:t>
       </w:r>
+      <w:proofErr w:type="spellEnd"/>
       <w:r>
         <w:t xml:space="preserve"> </w:t>
       </w:r>
@@ -7799,12 +7811,14 @@
       <w:r>
         <w:t xml:space="preserve"> </w:t>
       </w:r>
+      <w:proofErr w:type="spellStart"/>
       <w:r>
         <w:rPr>
           <w:rStyle w:val="Literal"/>
         </w:rPr>
         <w:t>add_one</w:t>
       </w:r>
+      <w:proofErr w:type="spellEnd"/>
       <w:r>
         <w:t xml:space="preserve"> </w:t>
       </w:r>
@@ -8143,11 +8157,19 @@
       <w:r>
         <w:t xml:space="preserve"> </w:t>
       </w:r>
+      <w:proofErr w:type="spellStart"/>
       <w:r>
         <w:rPr>
           <w:rStyle w:val="Literal"/>
         </w:rPr>
-        <w:t>assert_eq!</w:t>
+        <w:t>assert_eq</w:t>
+      </w:r>
+      <w:proofErr w:type="spellEnd"/>
+      <w:r>
+        <w:rPr>
+          <w:rStyle w:val="Literal"/>
+        </w:rPr>
+        <w:t>!</w:t>
       </w:r>
       <w:r>
         <w:t xml:space="preserve"> </w:t>
@@ -8796,12 +8818,14 @@
       <w:r>
         <w:t xml:space="preserve"> </w:t>
       </w:r>
+      <w:proofErr w:type="spellStart"/>
       <w:r>
         <w:rPr>
           <w:rStyle w:val="Literal"/>
         </w:rPr>
         <w:t>my_crate</w:t>
       </w:r>
+      <w:proofErr w:type="spellEnd"/>
       <w:r>
         <w:t xml:space="preserve"> </w:t>
       </w:r>
@@ -8829,12 +8853,14 @@
       <w:r>
         <w:t xml:space="preserve"> </w:t>
       </w:r>
+      <w:proofErr w:type="spellStart"/>
       <w:r>
         <w:rPr>
           <w:rStyle w:val="Literal"/>
         </w:rPr>
         <w:t>add_one</w:t>
       </w:r>
+      <w:proofErr w:type="spellEnd"/>
       <w:r>
         <w:t xml:space="preserve"> </w:t>
       </w:r>
@@ -9064,12 +9090,14 @@
       <w:r>
         <w:t xml:space="preserve"> </w:t>
       </w:r>
+      <w:proofErr w:type="spellStart"/>
       <w:r>
         <w:rPr>
           <w:rStyle w:val="Literal"/>
         </w:rPr>
         <w:t>my_crate</w:t>
       </w:r>
+      <w:proofErr w:type="spellEnd"/>
       <w:r>
         <w:t xml:space="preserve"> </w:t>
       </w:r>
@@ -9629,12 +9657,14 @@
       <w:r>
         <w:t xml:space="preserve"> </w:t>
       </w:r>
+      <w:proofErr w:type="spellStart"/>
       <w:r>
         <w:rPr>
           <w:rStyle w:val="Literal"/>
         </w:rPr>
         <w:t>my_crate</w:t>
       </w:r>
+      <w:proofErr w:type="spellEnd"/>
       <w:r>
         <w:t xml:space="preserve"> </w:t>
       </w:r>
@@ -9825,12 +9855,14 @@
       <w:r>
         <w:t xml:space="preserve"> </w:t>
       </w:r>
+      <w:proofErr w:type="spellStart"/>
       <w:r>
         <w:rPr>
           <w:rStyle w:val="Literal"/>
         </w:rPr>
         <w:t>my_crate</w:t>
       </w:r>
+      <w:proofErr w:type="spellEnd"/>
       <w:r>
         <w:t xml:space="preserve"> </w:t>
       </w:r>
@@ -10123,12 +10155,21 @@
         <w:t xml:space="preserve"> </w:t>
       </w:r>
       <w:r>
+        <w:rPr>
+          <w:rStyle w:val="Literal"/>
+        </w:rPr>
         <w:t>pub</w:t>
       </w:r>
       <w:r>
-        <w:t xml:space="preserve"> </w:t>
-      </w:r>
-      <w:r>
+        <w:rPr>
+          <w:rStyle w:val="Literal"/>
+        </w:rPr>
+        <w:t xml:space="preserve"> </w:t>
+      </w:r>
+      <w:r>
+        <w:rPr>
+          <w:rStyle w:val="Literal"/>
+        </w:rPr>
         <w:t>use</w:t>
       </w:r>
     </w:p>
@@ -10532,9 +10573,11 @@
       <w:r>
         <w:t xml:space="preserve"> </w:t>
       </w:r>
+      <w:proofErr w:type="spellStart"/>
       <w:r>
         <w:t>structs</w:t>
       </w:r>
+      <w:proofErr w:type="spellEnd"/>
       <w:r>
         <w:t xml:space="preserve"> </w:t>
       </w:r>
@@ -10778,11 +10821,61 @@
         </w:rPr>
         <w:t xml:space="preserve"> </w:t>
       </w:r>
+      <w:proofErr w:type="spellStart"/>
       <w:r>
         <w:rPr>
           <w:rStyle w:val="Literal"/>
         </w:rPr>
-        <w:t>my_crate::some_module::another_module::UsefulType;</w:t>
+        <w:t>my_crate</w:t>
+      </w:r>
+      <w:proofErr w:type="spellEnd"/>
+      <w:r>
+        <w:rPr>
+          <w:rStyle w:val="Literal"/>
+        </w:rPr>
+        <w:t>::</w:t>
+      </w:r>
+      <w:proofErr w:type="spellStart"/>
+      <w:r>
+        <w:rPr>
+          <w:rStyle w:val="Literal"/>
+        </w:rPr>
+        <w:t>some_module</w:t>
+      </w:r>
+      <w:proofErr w:type="spellEnd"/>
+      <w:r>
+        <w:rPr>
+          <w:rStyle w:val="Literal"/>
+        </w:rPr>
+        <w:t>::</w:t>
+      </w:r>
+      <w:proofErr w:type="spellStart"/>
+      <w:r>
+        <w:rPr>
+          <w:rStyle w:val="Literal"/>
+        </w:rPr>
+        <w:t>another_module</w:t>
+      </w:r>
+      <w:proofErr w:type="spellEnd"/>
+      <w:r>
+        <w:rPr>
+          <w:rStyle w:val="Literal"/>
+        </w:rPr>
+        <w:t>::</w:t>
+      </w:r>
+      <w:proofErr w:type="spellStart"/>
+      <w:r>
+        <w:rPr>
+          <w:rStyle w:val="Literal"/>
+        </w:rPr>
+        <w:t>UsefulType</w:t>
+      </w:r>
+      <w:proofErr w:type="spellEnd"/>
+      <w:r>
+        <w:rPr>
+          <w:rStyle w:val="Literal"/>
+        </w:rPr>
+        <w:t>;</w:t>
       </w:r>
       <w:r>
         <w:t xml:space="preserve"> </w:t>
@@ -10811,11 +10904,33 @@
         </w:rPr>
         <w:t xml:space="preserve"> </w:t>
       </w:r>
+      <w:proofErr w:type="spellStart"/>
       <w:r>
         <w:rPr>
           <w:rStyle w:val="Literal"/>
         </w:rPr>
-        <w:t>my_crate::UsefulType;</w:t>
+        <w:t>my_crate</w:t>
+      </w:r>
+      <w:proofErr w:type="spellEnd"/>
+      <w:r>
+        <w:rPr>
+          <w:rStyle w:val="Literal"/>
+        </w:rPr>
+        <w:t>::</w:t>
+      </w:r>
+      <w:proofErr w:type="spellStart"/>
+      <w:r>
+        <w:rPr>
+          <w:rStyle w:val="Literal"/>
+        </w:rPr>
+        <w:t>UsefulType</w:t>
+      </w:r>
+      <w:proofErr w:type="spellEnd"/>
+      <w:r>
+        <w:rPr>
+          <w:rStyle w:val="Literal"/>
+        </w:rPr>
+        <w:t>;</w:t>
       </w:r>
       <w:r>
         <w:t>.</w:t>
@@ -11682,9 +11797,11 @@
       <w:r>
         <w:t xml:space="preserve"> </w:t>
       </w:r>
+      <w:proofErr w:type="spellStart"/>
       <w:r>
         <w:t>enums</w:t>
       </w:r>
+      <w:proofErr w:type="spellEnd"/>
       <w:r>
         <w:t xml:space="preserve"> </w:t>
       </w:r>
@@ -11694,12 +11811,14 @@
       <w:r>
         <w:t xml:space="preserve"> </w:t>
       </w:r>
+      <w:proofErr w:type="spellStart"/>
       <w:r>
         <w:rPr>
           <w:rStyle w:val="Literal"/>
         </w:rPr>
         <w:t>PrimaryColor</w:t>
       </w:r>
+      <w:proofErr w:type="spellEnd"/>
       <w:r>
         <w:t xml:space="preserve"> </w:t>
       </w:r>
@@ -11709,12 +11828,14 @@
       <w:r>
         <w:t xml:space="preserve"> </w:t>
       </w:r>
+      <w:proofErr w:type="spellStart"/>
       <w:r>
         <w:rPr>
           <w:rStyle w:val="Literal"/>
         </w:rPr>
         <w:t>SecondaryColor</w:t>
       </w:r>
+      <w:proofErr w:type="spellEnd"/>
       <w:r>
         <w:t xml:space="preserve"> </w:t>
       </w:r>
@@ -11730,12 +11851,14 @@
       <w:r>
         <w:t xml:space="preserve"> </w:t>
       </w:r>
+      <w:proofErr w:type="spellStart"/>
       <w:r>
         <w:rPr>
           <w:rStyle w:val="Literal"/>
         </w:rPr>
         <w:t>utils</w:t>
       </w:r>
+      <w:proofErr w:type="spellEnd"/>
       <w:r>
         <w:t xml:space="preserve"> </w:t>
       </w:r>
@@ -12531,12 +12654,14 @@
       <w:r>
         <w:t xml:space="preserve"> </w:t>
       </w:r>
+      <w:proofErr w:type="spellStart"/>
       <w:r>
         <w:rPr>
           <w:rStyle w:val="Literal"/>
         </w:rPr>
         <w:t>utils</w:t>
       </w:r>
+      <w:proofErr w:type="spellEnd"/>
       <w:r>
         <w:t xml:space="preserve"> </w:t>
       </w:r>
@@ -12836,12 +12961,14 @@
       <w:r>
         <w:t xml:space="preserve"> </w:t>
       </w:r>
+      <w:proofErr w:type="spellStart"/>
       <w:r>
         <w:rPr>
           <w:rStyle w:val="Literal"/>
         </w:rPr>
         <w:t>utils</w:t>
       </w:r>
+      <w:proofErr w:type="spellEnd"/>
       <w:r>
         <w:t xml:space="preserve"> </w:t>
       </w:r>
@@ -12871,12 +12998,14 @@
       <w:r>
         <w:t xml:space="preserve"> </w:t>
       </w:r>
+      <w:proofErr w:type="spellStart"/>
       <w:r>
         <w:rPr>
           <w:rStyle w:val="Literal"/>
         </w:rPr>
         <w:t>PrimaryColor</w:t>
       </w:r>
+      <w:proofErr w:type="spellEnd"/>
       <w:r>
         <w:t xml:space="preserve"> </w:t>
       </w:r>
@@ -12886,12 +13015,14 @@
       <w:r>
         <w:t xml:space="preserve"> </w:t>
       </w:r>
+      <w:proofErr w:type="spellStart"/>
       <w:r>
         <w:rPr>
           <w:rStyle w:val="Literal"/>
         </w:rPr>
         <w:t>SecondaryColor</w:t>
       </w:r>
+      <w:proofErr w:type="spellEnd"/>
       <w:r>
         <w:t xml:space="preserve"> </w:t>
       </w:r>
@@ -13015,12 +13146,14 @@
       <w:r>
         <w:t xml:space="preserve"> </w:t>
       </w:r>
+      <w:proofErr w:type="spellStart"/>
       <w:r>
         <w:rPr>
           <w:rStyle w:val="Literal"/>
         </w:rPr>
         <w:t>utils</w:t>
       </w:r>
+      <w:proofErr w:type="spellEnd"/>
       <w:r>
         <w:t xml:space="preserve"> </w:t>
       </w:r>
@@ -13272,12 +13405,14 @@
       <w:r>
         <w:t xml:space="preserve"> </w:t>
       </w:r>
+      <w:proofErr w:type="spellStart"/>
       <w:r>
         <w:rPr>
           <w:rStyle w:val="Literal"/>
         </w:rPr>
         <w:t>PrimaryColor</w:t>
       </w:r>
+      <w:proofErr w:type="spellEnd"/>
       <w:r>
         <w:t xml:space="preserve"> </w:t>
       </w:r>
@@ -13706,12 +13841,14 @@
       <w:r>
         <w:t xml:space="preserve"> </w:t>
       </w:r>
+      <w:proofErr w:type="spellStart"/>
       <w:r>
         <w:rPr>
           <w:rStyle w:val="Literal"/>
         </w:rPr>
         <w:t>PrimaryColor</w:t>
       </w:r>
+      <w:proofErr w:type="spellEnd"/>
       <w:r>
         <w:t xml:space="preserve"> </w:t>
       </w:r>
@@ -13781,12 +13918,14 @@
       <w:r>
         <w:t xml:space="preserve"> </w:t>
       </w:r>
+      <w:proofErr w:type="spellStart"/>
       <w:r>
         <w:rPr>
           <w:rStyle w:val="Literal"/>
         </w:rPr>
         <w:t>utils</w:t>
       </w:r>
+      <w:proofErr w:type="spellEnd"/>
       <w:r>
         <w:t xml:space="preserve"> </w:t>
       </w:r>
@@ -14036,12 +14175,14 @@
       <w:r>
         <w:t xml:space="preserve"> </w:t>
       </w:r>
+      <w:proofErr w:type="spellStart"/>
       <w:r>
         <w:rPr>
           <w:rStyle w:val="Literal"/>
         </w:rPr>
         <w:t>utils</w:t>
       </w:r>
+      <w:proofErr w:type="spellEnd"/>
       <w:r>
         <w:t xml:space="preserve"> </w:t>
       </w:r>
@@ -17426,12 +17567,14 @@
       <w:r>
         <w:t xml:space="preserve"> </w:t>
       </w:r>
+      <w:proofErr w:type="spellStart"/>
       <w:r>
         <w:rPr>
           <w:rStyle w:val="EmphasisItalic"/>
         </w:rPr>
         <w:t>Cargo.toml</w:t>
       </w:r>
+      <w:proofErr w:type="spellEnd"/>
       <w:r>
         <w:t>.</w:t>
       </w:r>
@@ -17900,12 +18043,14 @@
       <w:r>
         <w:t xml:space="preserve"> </w:t>
       </w:r>
+      <w:proofErr w:type="spellStart"/>
       <w:r>
         <w:rPr>
           <w:rStyle w:val="EmphasisItalic"/>
         </w:rPr>
         <w:t>Cargo.toml</w:t>
       </w:r>
+      <w:proofErr w:type="spellEnd"/>
       <w:r>
         <w:t xml:space="preserve"> </w:t>
       </w:r>
@@ -18646,12 +18791,14 @@
       <w:r>
         <w:t xml:space="preserve"> </w:t>
       </w:r>
+      <w:proofErr w:type="spellStart"/>
       <w:r>
         <w:rPr>
           <w:rStyle w:val="EmphasisItalic"/>
         </w:rPr>
         <w:t>Cargo.toml</w:t>
       </w:r>
+      <w:proofErr w:type="spellEnd"/>
       <w:r>
         <w:t>.</w:t>
       </w:r>
@@ -18954,13 +19101,7 @@
       <w:hyperlink r:id="rId9" w:history="1">
         <w:r>
           <w:rPr>
-            <w:rStyle w:val="Hyperlink"/>
-            <w:rFonts w:ascii="Roboto Condensed" w:hAnsi="Roboto Condensed"/>
-            <w:i/>
-            <w:iCs/>
-            <w:color w:val="3269A0"/>
-            <w:sz w:val="23"/>
-            <w:szCs w:val="23"/>
+            <w:rStyle w:val="EmphasisItalic"/>
           </w:rPr>
           <w:t>http://spdx.org/licenses/</w:t>
         </w:r>
@@ -19974,12 +20115,14 @@
       <w:r>
         <w:t xml:space="preserve"> </w:t>
       </w:r>
+      <w:proofErr w:type="spellStart"/>
       <w:r>
         <w:rPr>
           <w:rStyle w:val="EmphasisItalic"/>
         </w:rPr>
         <w:t>Cargo.toml</w:t>
       </w:r>
+      <w:proofErr w:type="spellEnd"/>
       <w:r>
         <w:t xml:space="preserve"> </w:t>
       </w:r>
@@ -20273,10 +20416,16 @@
           <w:rPr>
             <w:rStyle w:val="EmphasisItalic"/>
           </w:rPr>
-          <w:t>http://doc.rust-lang.org/cargo</w:t>
+          <w:t>https://doc.rust-lang.org/cargo</w:t>
         </w:r>
       </w:hyperlink>
       <w:r>
+        <w:rPr>
+          <w:rStyle w:val="EmphasisItalic"/>
+        </w:rPr>
+        <w:t>/</w:t>
+      </w:r>
+      <w:r>
         <w:t xml:space="preserve"> </w:t>
       </w:r>
       <w:r>
@@ -20591,6 +20740,8 @@
       <w:r>
         <w:t xml:space="preserve"> </w:t>
       </w:r>
+      <w:bookmarkStart w:id="12" w:name="_GoBack"/>
+      <w:bookmarkEnd w:id="12"/>
       <w:r>
         <w:t>version</w:t>
       </w:r>
@@ -21543,8 +21694,8 @@
       <w:pPr>
         <w:pStyle w:val="HeadB"/>
       </w:pPr>
-      <w:bookmarkStart w:id="12" w:name="publishing-a-new-version-of-an-existing-"/>
-      <w:bookmarkEnd w:id="12"/>
+      <w:bookmarkStart w:id="13" w:name="publishing-a-new-version-of-an-existing-"/>
+      <w:bookmarkEnd w:id="13"/>
       <w:r>
         <w:t>Publishing</w:t>
       </w:r>
@@ -21736,12 +21887,14 @@
       <w:r>
         <w:t xml:space="preserve"> </w:t>
       </w:r>
+      <w:proofErr w:type="spellStart"/>
       <w:r>
         <w:rPr>
           <w:rStyle w:val="EmphasisItalic"/>
         </w:rPr>
         <w:t>Cargo.toml</w:t>
       </w:r>
+      <w:proofErr w:type="spellEnd"/>
       <w:r>
         <w:t xml:space="preserve"> </w:t>
       </w:r>
@@ -21969,8 +22122,8 @@
       <w:pPr>
         <w:pStyle w:val="HeadB"/>
       </w:pPr>
-      <w:bookmarkStart w:id="13" w:name="removing-versions-from-crates.io-with-`c"/>
-      <w:bookmarkEnd w:id="13"/>
+      <w:bookmarkStart w:id="14" w:name="removing-versions-from-crates.io-with-`c"/>
+      <w:bookmarkEnd w:id="14"/>
       <w:r>
         <w:t>Removing</w:t>
       </w:r>
@@ -22587,12 +22740,14 @@
       <w:r>
         <w:t xml:space="preserve"> </w:t>
       </w:r>
+      <w:proofErr w:type="spellStart"/>
       <w:r>
         <w:rPr>
           <w:rStyle w:val="EmphasisItalic"/>
         </w:rPr>
         <w:t>Cargo.lock</w:t>
       </w:r>
+      <w:proofErr w:type="spellEnd"/>
       <w:r>
         <w:t xml:space="preserve"> </w:t>
       </w:r>
@@ -22632,12 +22787,14 @@
       <w:r>
         <w:t xml:space="preserve"> </w:t>
       </w:r>
+      <w:proofErr w:type="spellStart"/>
       <w:r>
         <w:rPr>
           <w:rStyle w:val="EmphasisItalic"/>
         </w:rPr>
         <w:t>Cargo.lock</w:t>
       </w:r>
+      <w:proofErr w:type="spellEnd"/>
       <w:r>
         <w:t xml:space="preserve"> </w:t>
       </w:r>
@@ -23202,8 +23359,8 @@
       <w:pPr>
         <w:pStyle w:val="HeadA"/>
       </w:pPr>
-      <w:bookmarkStart w:id="14" w:name="cargo-workspaces"/>
-      <w:bookmarkEnd w:id="14"/>
+      <w:bookmarkStart w:id="15" w:name="cargo-workspaces"/>
+      <w:bookmarkEnd w:id="15"/>
       <w:r>
         <w:t>Cargo</w:t>
       </w:r>
@@ -23701,12 +23858,14 @@
       <w:r>
         <w:t xml:space="preserve"> </w:t>
       </w:r>
+      <w:proofErr w:type="spellStart"/>
       <w:r>
         <w:rPr>
           <w:rStyle w:val="EmphasisItalic"/>
         </w:rPr>
         <w:t>Cargo.lock</w:t>
       </w:r>
+      <w:proofErr w:type="spellEnd"/>
       <w:r>
         <w:t xml:space="preserve"> </w:t>
       </w:r>
@@ -23932,12 +24091,14 @@
       <w:r>
         <w:t xml:space="preserve"> </w:t>
       </w:r>
+      <w:proofErr w:type="spellStart"/>
       <w:r>
         <w:rPr>
           <w:rStyle w:val="Literal"/>
         </w:rPr>
         <w:t>add_one</w:t>
       </w:r>
+      <w:proofErr w:type="spellEnd"/>
       <w:r>
         <w:t xml:space="preserve"> </w:t>
       </w:r>
@@ -23995,12 +24156,14 @@
       <w:r>
         <w:t xml:space="preserve"> </w:t>
       </w:r>
+      <w:proofErr w:type="spellStart"/>
       <w:r>
         <w:rPr>
           <w:rStyle w:val="Literal"/>
         </w:rPr>
         <w:t>add_two</w:t>
       </w:r>
+      <w:proofErr w:type="spellEnd"/>
       <w:r>
         <w:t xml:space="preserve"> </w:t>
       </w:r>
@@ -24267,12 +24430,14 @@
       <w:r>
         <w:t xml:space="preserve"> </w:t>
       </w:r>
+      <w:proofErr w:type="spellStart"/>
       <w:r>
         <w:rPr>
           <w:rStyle w:val="EmphasisItalic"/>
         </w:rPr>
         <w:t>Cargo.toml</w:t>
       </w:r>
+      <w:proofErr w:type="spellEnd"/>
       <w:r>
         <w:t xml:space="preserve"> </w:t>
       </w:r>
@@ -24541,12 +24706,14 @@
       <w:r>
         <w:t xml:space="preserve"> </w:t>
       </w:r>
+      <w:proofErr w:type="spellStart"/>
       <w:r>
         <w:rPr>
           <w:rStyle w:val="EmphasisItalic"/>
         </w:rPr>
         <w:t>Cargo.toml</w:t>
       </w:r>
+      <w:proofErr w:type="spellEnd"/>
       <w:r>
         <w:t xml:space="preserve"> </w:t>
       </w:r>
@@ -24618,8 +24785,8 @@
       <w:pPr>
         <w:pStyle w:val="HeadB"/>
       </w:pPr>
-      <w:bookmarkStart w:id="15" w:name="specifying-workspace-dependencies"/>
-      <w:bookmarkEnd w:id="15"/>
+      <w:bookmarkStart w:id="16" w:name="specifying-workspace-dependencies"/>
+      <w:bookmarkEnd w:id="16"/>
       <w:r>
         <w:t>Specifying</w:t>
       </w:r>
@@ -24958,12 +25125,14 @@
       <w:r>
         <w:t xml:space="preserve"> </w:t>
       </w:r>
+      <w:proofErr w:type="spellStart"/>
       <w:r>
         <w:rPr>
           <w:rStyle w:val="EmphasisItalic"/>
         </w:rPr>
         <w:t>Cargo.toml</w:t>
       </w:r>
+      <w:proofErr w:type="spellEnd"/>
       <w:r>
         <w:t>.</w:t>
       </w:r>
@@ -25183,12 +25352,14 @@
       <w:r>
         <w:t xml:space="preserve"> </w:t>
       </w:r>
+      <w:proofErr w:type="spellStart"/>
       <w:r>
         <w:rPr>
           <w:rStyle w:val="EmphasisItalic"/>
         </w:rPr>
         <w:t>Cargo.toml</w:t>
       </w:r>
+      <w:proofErr w:type="spellEnd"/>
       <w:r>
         <w:t xml:space="preserve"> </w:t>
       </w:r>
@@ -25345,12 +25516,14 @@
       <w:r>
         <w:t xml:space="preserve"> </w:t>
       </w:r>
+      <w:proofErr w:type="spellStart"/>
       <w:r>
         <w:rPr>
           <w:rStyle w:val="EmphasisItalic"/>
         </w:rPr>
         <w:t>Cargo.toml</w:t>
       </w:r>
+      <w:proofErr w:type="spellEnd"/>
       <w:r>
         <w:t xml:space="preserve"> </w:t>
       </w:r>
@@ -25465,12 +25638,14 @@
       <w:r>
         <w:t xml:space="preserve"> </w:t>
       </w:r>
+      <w:proofErr w:type="spellStart"/>
       <w:r>
         <w:rPr>
           <w:rStyle w:val="EmphasisItalic"/>
         </w:rPr>
         <w:t>Cargo.toml</w:t>
       </w:r>
+      <w:proofErr w:type="spellEnd"/>
       <w:r>
         <w:t xml:space="preserve"> </w:t>
       </w:r>
@@ -25623,8 +25798,8 @@
       <w:pPr>
         <w:pStyle w:val="HeadB"/>
       </w:pPr>
-      <w:bookmarkStart w:id="16" w:name="creating-the-second-crate-in-the-workspa"/>
-      <w:bookmarkEnd w:id="16"/>
+      <w:bookmarkStart w:id="17" w:name="creating-the-second-crate-in-the-workspa"/>
+      <w:bookmarkEnd w:id="17"/>
       <w:r>
         <w:t>Creating</w:t>
       </w:r>
@@ -25987,7 +26162,21 @@
         <w:rPr>
           <w:rStyle w:val="EmphasisItalic"/>
         </w:rPr>
-        <w:t>add-one/src/lib.rs</w:t>
+        <w:t>add-one/</w:t>
+      </w:r>
+      <w:proofErr w:type="spellStart"/>
+      <w:r>
+        <w:rPr>
+          <w:rStyle w:val="EmphasisItalic"/>
+        </w:rPr>
+        <w:t>src</w:t>
+      </w:r>
+      <w:proofErr w:type="spellEnd"/>
+      <w:r>
+        <w:rPr>
+          <w:rStyle w:val="EmphasisItalic"/>
+        </w:rPr>
+        <w:t>/lib.rs</w:t>
       </w:r>
       <w:r>
         <w:t>,</w:t>
@@ -26013,12 +26202,14 @@
       <w:r>
         <w:t xml:space="preserve"> </w:t>
       </w:r>
+      <w:proofErr w:type="spellStart"/>
       <w:r>
         <w:rPr>
           <w:rStyle w:val="Literal"/>
         </w:rPr>
         <w:t>add_one</w:t>
       </w:r>
+      <w:proofErr w:type="spellEnd"/>
       <w:r>
         <w:t xml:space="preserve"> </w:t>
       </w:r>
@@ -26344,12 +26535,14 @@
       <w:r>
         <w:t xml:space="preserve"> </w:t>
       </w:r>
+      <w:proofErr w:type="spellStart"/>
       <w:r>
         <w:rPr>
           <w:rStyle w:val="Literal"/>
         </w:rPr>
         <w:t>add_one</w:t>
       </w:r>
+      <w:proofErr w:type="spellEnd"/>
       <w:r>
         <w:t xml:space="preserve"> </w:t>
       </w:r>
@@ -27806,8 +27999,8 @@
       <w:pPr>
         <w:pStyle w:val="HeadC"/>
       </w:pPr>
-      <w:bookmarkStart w:id="17" w:name="depending-on-an-external-crate-in-a-work"/>
-      <w:bookmarkEnd w:id="17"/>
+      <w:bookmarkStart w:id="18" w:name="depending-on-an-external-crate-in-a-work"/>
+      <w:bookmarkEnd w:id="18"/>
       <w:r>
         <w:t>Depending</w:t>
       </w:r>
@@ -27900,12 +28093,14 @@
       <w:r>
         <w:t xml:space="preserve"> </w:t>
       </w:r>
+      <w:proofErr w:type="spellStart"/>
       <w:r>
         <w:rPr>
           <w:rStyle w:val="EmphasisItalic"/>
         </w:rPr>
         <w:t>Cargo.lock</w:t>
       </w:r>
+      <w:proofErr w:type="spellEnd"/>
       <w:r>
         <w:t>,</w:t>
       </w:r>
@@ -27942,12 +28137,14 @@
       <w:r>
         <w:t xml:space="preserve"> </w:t>
       </w:r>
+      <w:proofErr w:type="spellStart"/>
       <w:r>
         <w:rPr>
           <w:rStyle w:val="EmphasisItalic"/>
         </w:rPr>
         <w:t>Cargo.lock</w:t>
       </w:r>
+      <w:proofErr w:type="spellEnd"/>
       <w:r>
         <w:t xml:space="preserve"> </w:t>
       </w:r>
@@ -27961,8 +28158,16 @@
         <w:rPr>
           <w:rStyle w:val="EmphasisItalic"/>
         </w:rPr>
-        <w:t>add-one/Cargo.lock</w:t>
-      </w:r>
+        <w:t>add-one/</w:t>
+      </w:r>
+      <w:proofErr w:type="spellStart"/>
+      <w:r>
+        <w:rPr>
+          <w:rStyle w:val="EmphasisItalic"/>
+        </w:rPr>
+        <w:t>Cargo.lock</w:t>
+      </w:r>
+      <w:proofErr w:type="spellEnd"/>
       <w:r>
         <w:t>.</w:t>
       </w:r>
@@ -28098,12 +28303,14 @@
       <w:r>
         <w:t xml:space="preserve"> </w:t>
       </w:r>
+      <w:proofErr w:type="spellStart"/>
       <w:r>
         <w:rPr>
           <w:rStyle w:val="EmphasisItalic"/>
         </w:rPr>
         <w:t>Cargo.toml</w:t>
       </w:r>
+      <w:proofErr w:type="spellEnd"/>
       <w:r>
         <w:t xml:space="preserve"> </w:t>
       </w:r>
@@ -28117,8 +28324,16 @@
         <w:rPr>
           <w:rStyle w:val="EmphasisItalic"/>
         </w:rPr>
-        <w:t>add-one/Cargo.toml</w:t>
-      </w:r>
+        <w:t>add-one/</w:t>
+      </w:r>
+      <w:proofErr w:type="spellStart"/>
+      <w:r>
+        <w:rPr>
+          <w:rStyle w:val="EmphasisItalic"/>
+        </w:rPr>
+        <w:t>Cargo.toml</w:t>
+      </w:r>
+      <w:proofErr w:type="spellEnd"/>
       <w:r>
         <w:t>,</w:t>
       </w:r>
@@ -28230,12 +28445,14 @@
       <w:r>
         <w:t xml:space="preserve"> </w:t>
       </w:r>
+      <w:proofErr w:type="spellStart"/>
       <w:r>
         <w:rPr>
           <w:rStyle w:val="EmphasisItalic"/>
         </w:rPr>
         <w:t>Cargo.lock</w:t>
       </w:r>
+      <w:proofErr w:type="spellEnd"/>
       <w:r>
         <w:t>.</w:t>
       </w:r>
@@ -28482,8 +28699,16 @@
         <w:rPr>
           <w:rStyle w:val="EmphasisItalic"/>
         </w:rPr>
-        <w:t>add-one/Cargo.toml</w:t>
-      </w:r>
+        <w:t>add-one/</w:t>
+      </w:r>
+      <w:proofErr w:type="spellStart"/>
+      <w:r>
+        <w:rPr>
+          <w:rStyle w:val="EmphasisItalic"/>
+        </w:rPr>
+        <w:t>Cargo.toml</w:t>
+      </w:r>
+      <w:proofErr w:type="spellEnd"/>
       <w:r>
         <w:t xml:space="preserve"> </w:t>
       </w:r>
@@ -28586,8 +28811,13 @@
         <w:t xml:space="preserve"> </w:t>
       </w:r>
       <w:r>
-        <w:t>add-one/Cargo.toml</w:t>
-      </w:r>
+        <w:t>add-one/</w:t>
+      </w:r>
+      <w:proofErr w:type="spellStart"/>
+      <w:r>
+        <w:t>Cargo.toml</w:t>
+      </w:r>
+      <w:proofErr w:type="spellEnd"/>
     </w:p>
     <w:p>
       <w:pPr>
@@ -28694,7 +28924,21 @@
         <w:rPr>
           <w:rStyle w:val="EmphasisItalic"/>
         </w:rPr>
-        <w:t>add-one/src/lib.rs</w:t>
+        <w:t>add-one/</w:t>
+      </w:r>
+      <w:proofErr w:type="spellStart"/>
+      <w:r>
+        <w:rPr>
+          <w:rStyle w:val="EmphasisItalic"/>
+        </w:rPr>
+        <w:t>src</w:t>
+      </w:r>
+      <w:proofErr w:type="spellEnd"/>
+      <w:r>
+        <w:rPr>
+          <w:rStyle w:val="EmphasisItalic"/>
+        </w:rPr>
+        <w:t>/lib.rs</w:t>
       </w:r>
       <w:r>
         <w:t>,</w:t>
@@ -29080,12 +29324,14 @@
       <w:r>
         <w:t xml:space="preserve"> </w:t>
       </w:r>
+      <w:proofErr w:type="spellStart"/>
       <w:r>
         <w:rPr>
           <w:rStyle w:val="EmphasisItalic"/>
         </w:rPr>
         <w:t>Cargo.lock</w:t>
       </w:r>
+      <w:proofErr w:type="spellEnd"/>
       <w:r>
         <w:t xml:space="preserve"> </w:t>
       </w:r>
@@ -29311,12 +29557,14 @@
       <w:r>
         <w:t xml:space="preserve"> </w:t>
       </w:r>
+      <w:proofErr w:type="spellStart"/>
       <w:r>
         <w:rPr>
           <w:rStyle w:val="EmphasisItalic"/>
         </w:rPr>
         <w:t>Cargo.toml</w:t>
       </w:r>
+      <w:proofErr w:type="spellEnd"/>
       <w:r>
         <w:t xml:space="preserve"> </w:t>
       </w:r>
@@ -29681,12 +29929,14 @@
       <w:r>
         <w:t xml:space="preserve"> </w:t>
       </w:r>
+      <w:proofErr w:type="spellStart"/>
       <w:r>
         <w:rPr>
           <w:rStyle w:val="EmphasisItalic"/>
         </w:rPr>
         <w:t>Cargo.toml</w:t>
       </w:r>
+      <w:proofErr w:type="spellEnd"/>
       <w:r>
         <w:t xml:space="preserve"> </w:t>
       </w:r>
@@ -29903,12 +30153,14 @@
       <w:r>
         <w:t xml:space="preserve"> </w:t>
       </w:r>
+      <w:proofErr w:type="spellStart"/>
       <w:r>
         <w:rPr>
           <w:rStyle w:val="EmphasisItalic"/>
         </w:rPr>
         <w:t>Cargo.lock</w:t>
       </w:r>
+      <w:proofErr w:type="spellEnd"/>
       <w:r>
         <w:t>,</w:t>
       </w:r>
@@ -30292,8 +30544,8 @@
       <w:pPr>
         <w:pStyle w:val="HeadC"/>
       </w:pPr>
-      <w:bookmarkStart w:id="18" w:name="adding-a-test-to-a-workspace"/>
-      <w:bookmarkEnd w:id="18"/>
+      <w:bookmarkStart w:id="19" w:name="adding-a-test-to-a-workspace"/>
+      <w:bookmarkEnd w:id="19"/>
       <w:r>
         <w:t>Adding</w:t>
       </w:r>
@@ -30386,39 +30638,57 @@
       <w:r>
         <w:t xml:space="preserve"> </w:t>
       </w:r>
-      <w:r>
-        <w:rPr>
-          <w:rStyle w:val="Literal"/>
-        </w:rPr>
-        <w:t>add_one::add_one</w:t>
-      </w:r>
-      <w:r>
-        <w:t xml:space="preserve"> </w:t>
-      </w:r>
-      <w:r>
-        <w:t>function</w:t>
-      </w:r>
-      <w:r>
-        <w:t xml:space="preserve"> </w:t>
-      </w:r>
-      <w:r>
-        <w:t>within</w:t>
-      </w:r>
-      <w:r>
-        <w:t xml:space="preserve"> </w:t>
-      </w:r>
-      <w:r>
-        <w:t>the</w:t>
-      </w:r>
-      <w:r>
-        <w:t xml:space="preserve"> </w:t>
-      </w:r>
+      <w:proofErr w:type="spellStart"/>
       <w:r>
         <w:rPr>
           <w:rStyle w:val="Literal"/>
         </w:rPr>
         <w:t>add_one</w:t>
       </w:r>
+      <w:proofErr w:type="spellEnd"/>
+      <w:r>
+        <w:rPr>
+          <w:rStyle w:val="Literal"/>
+        </w:rPr>
+        <w:t>::</w:t>
+      </w:r>
+      <w:proofErr w:type="spellStart"/>
+      <w:r>
+        <w:rPr>
+          <w:rStyle w:val="Literal"/>
+        </w:rPr>
+        <w:t>add_one</w:t>
+      </w:r>
+      <w:proofErr w:type="spellEnd"/>
+      <w:r>
+        <w:t xml:space="preserve"> </w:t>
+      </w:r>
+      <w:r>
+        <w:t>function</w:t>
+      </w:r>
+      <w:r>
+        <w:t xml:space="preserve"> </w:t>
+      </w:r>
+      <w:r>
+        <w:t>within</w:t>
+      </w:r>
+      <w:r>
+        <w:t xml:space="preserve"> </w:t>
+      </w:r>
+      <w:r>
+        <w:t>the</w:t>
+      </w:r>
+      <w:r>
+        <w:t xml:space="preserve"> </w:t>
+      </w:r>
+      <w:proofErr w:type="spellStart"/>
+      <w:r>
+        <w:rPr>
+          <w:rStyle w:val="Literal"/>
+        </w:rPr>
+        <w:t>add_one</w:t>
+      </w:r>
+      <w:proofErr w:type="spellEnd"/>
       <w:r>
         <w:t xml:space="preserve"> </w:t>
       </w:r>
@@ -33421,8 +33691,8 @@
       <w:pPr>
         <w:pStyle w:val="HeadA"/>
       </w:pPr>
-      <w:bookmarkStart w:id="19" w:name="installing-binaries-from-crates.io-with-"/>
-      <w:bookmarkEnd w:id="19"/>
+      <w:bookmarkStart w:id="20" w:name="installing-binaries-from-crates.io-with-"/>
+      <w:bookmarkEnd w:id="20"/>
       <w:r>
         <w:t>Installing</w:t>
       </w:r>
@@ -34165,8 +34435,6 @@
       <w:pPr>
         <w:pStyle w:val="Body"/>
       </w:pPr>
-      <w:bookmarkStart w:id="20" w:name="_GoBack"/>
-      <w:bookmarkEnd w:id="20"/>
       <w:r>
         <w:t>All</w:t>
       </w:r>
@@ -34604,12 +34872,14 @@
       <w:r>
         <w:t xml:space="preserve"> </w:t>
       </w:r>
+      <w:proofErr w:type="spellStart"/>
       <w:r>
         <w:rPr>
           <w:rStyle w:val="Literal"/>
         </w:rPr>
         <w:t>ripgrep</w:t>
       </w:r>
+      <w:proofErr w:type="spellEnd"/>
       <w:r>
         <w:t>.</w:t>
       </w:r>
@@ -34646,12 +34916,14 @@
       <w:r>
         <w:t xml:space="preserve"> </w:t>
       </w:r>
+      <w:proofErr w:type="spellStart"/>
       <w:r>
         <w:rPr>
           <w:rStyle w:val="Literal"/>
         </w:rPr>
         <w:t>ripgrep</w:t>
       </w:r>
+      <w:proofErr w:type="spellEnd"/>
       <w:r>
         <w:t>,</w:t>
       </w:r>
@@ -34983,12 +35255,14 @@
       <w:r>
         <w:t xml:space="preserve"> </w:t>
       </w:r>
+      <w:proofErr w:type="spellStart"/>
       <w:r>
         <w:rPr>
           <w:rStyle w:val="Literal"/>
         </w:rPr>
         <w:t>ripgrep</w:t>
       </w:r>
+      <w:proofErr w:type="spellEnd"/>
       <w:r>
         <w:t xml:space="preserve"> </w:t>
       </w:r>
@@ -34998,12 +35272,14 @@
       <w:r>
         <w:t xml:space="preserve"> </w:t>
       </w:r>
+      <w:proofErr w:type="spellStart"/>
       <w:r>
         <w:rPr>
           <w:rStyle w:val="Literal"/>
         </w:rPr>
         <w:t>rg</w:t>
       </w:r>
+      <w:proofErr w:type="spellEnd"/>
       <w:r>
         <w:t>.</w:t>
       </w:r>
@@ -35115,12 +35391,14 @@
       <w:r>
         <w:t xml:space="preserve"> </w:t>
       </w:r>
+      <w:proofErr w:type="spellStart"/>
       <w:r>
         <w:rPr>
           <w:rStyle w:val="Literal"/>
         </w:rPr>
         <w:t>rg</w:t>
       </w:r>
+      <w:proofErr w:type="spellEnd"/>
       <w:r>
         <w:rPr>
           <w:rStyle w:val="Literal"/>
@@ -38056,7 +38334,7 @@
     <w:lsdException w:name="HTML Sample" w:semiHidden="1" w:unhideWhenUsed="1"/>
     <w:lsdException w:name="HTML Typewriter" w:semiHidden="1" w:unhideWhenUsed="1"/>
     <w:lsdException w:name="HTML Variable" w:semiHidden="1" w:unhideWhenUsed="1"/>
-    <w:lsdException w:name="Normal Table" w:uiPriority="99"/>
+    <w:lsdException w:name="Normal Table" w:semiHidden="1" w:uiPriority="99" w:unhideWhenUsed="1"/>
     <w:lsdException w:name="annotation subject" w:semiHidden="1" w:uiPriority="99" w:unhideWhenUsed="1"/>
     <w:lsdException w:name="No List" w:semiHidden="1" w:uiPriority="99" w:unhideWhenUsed="1"/>
     <w:lsdException w:name="Outline List 1" w:semiHidden="1" w:unhideWhenUsed="1"/>
@@ -38102,8 +38380,10 @@
     <w:lsdException w:name="Table Subtle 1" w:semiHidden="1" w:unhideWhenUsed="1"/>
     <w:lsdException w:name="Table Subtle 2" w:semiHidden="1" w:unhideWhenUsed="1"/>
     <w:lsdException w:name="Table Web 1" w:semiHidden="1" w:unhideWhenUsed="1"/>
+    <w:lsdException w:name="Table Web 2" w:semiHidden="1" w:unhideWhenUsed="1"/>
     <w:lsdException w:name="Table Web 3" w:semiHidden="1" w:unhideWhenUsed="1"/>
     <w:lsdException w:name="Balloon Text" w:semiHidden="1" w:uiPriority="99" w:unhideWhenUsed="1"/>
+    <w:lsdException w:name="Table Theme" w:semiHidden="1" w:unhideWhenUsed="1"/>
     <w:lsdException w:name="Placeholder Text" w:semiHidden="1" w:uiPriority="99"/>
     <w:lsdException w:name="No Spacing" w:uiPriority="1" w:qFormat="1"/>
     <w:lsdException w:name="Light Shading" w:uiPriority="60"/>
@@ -38548,6 +38828,7 @@
   <w:style w:type="character" w:default="1" w:styleId="DefaultParagraphFont">
     <w:name w:val="Default Paragraph Font"/>
     <w:uiPriority w:val="1"/>
+    <w:semiHidden/>
     <w:unhideWhenUsed/>
   </w:style>
   <w:style w:type="table" w:default="1" w:styleId="TableNormal">

</xml_diff>

<commit_message>
Address the more substantive comments of alex's
</commit_message>
<xml_diff>
--- a/second-edition/nostarch/odt/chapter14.docx
+++ b/second-edition/nostarch/odt/chapter14.docx
@@ -890,7 +890,7 @@
         <w:t xml:space="preserve"> </w:t>
       </w:r>
       <w:r>
-        <w:t>four</w:t>
+        <w:t>two main</w:t>
       </w:r>
       <w:r>
         <w:t xml:space="preserve"> </w:t>
@@ -899,572 +899,67 @@
         <w:t>profiles</w:t>
       </w:r>
       <w:r>
-        <w:t xml:space="preserve"> </w:t>
-      </w:r>
-      <w:r>
-        <w:t>defined</w:t>
-      </w:r>
-      <w:r>
-        <w:t xml:space="preserve"> </w:t>
-      </w:r>
-      <w:r>
-        <w:t>with</w:t>
-      </w:r>
-      <w:r>
-        <w:t xml:space="preserve"> </w:t>
-      </w:r>
-      <w:r>
-        <w:t>good</w:t>
-      </w:r>
-      <w:r>
-        <w:t xml:space="preserve"> </w:t>
-      </w:r>
-      <w:r>
-        <w:t>default</w:t>
-      </w:r>
-      <w:r>
-        <w:t xml:space="preserve"> </w:t>
-      </w:r>
-      <w:r>
-        <w:t>configurations</w:t>
-      </w:r>
-      <w:r>
-        <w:t xml:space="preserve"> </w:t>
-      </w:r>
-      <w:r>
-        <w:t>for</w:t>
-      </w:r>
-      <w:r>
-        <w:t xml:space="preserve"> </w:t>
-      </w:r>
-      <w:r>
-        <w:t>each</w:t>
-      </w:r>
-      <w:r>
-        <w:t xml:space="preserve"> </w:t>
-      </w:r>
-      <w:r>
-        <w:t>use</w:t>
-      </w:r>
-      <w:r>
-        <w:t xml:space="preserve"> </w:t>
-      </w:r>
-      <w:r>
-        <w:t>case.</w:t>
-      </w:r>
-      <w:r>
-        <w:t xml:space="preserve"> </w:t>
-      </w:r>
-      <w:r>
-        <w:t>Cargo</w:t>
-      </w:r>
-      <w:r>
-        <w:t xml:space="preserve"> </w:t>
-      </w:r>
-      <w:r>
-        <w:t>uses</w:t>
-      </w:r>
-      <w:r>
-        <w:t xml:space="preserve"> </w:t>
-      </w:r>
-      <w:r>
-        <w:t>the</w:t>
-      </w:r>
-      <w:r>
-        <w:t xml:space="preserve"> </w:t>
-      </w:r>
-      <w:r>
-        <w:t>different</w:t>
-      </w:r>
-      <w:r>
-        <w:t xml:space="preserve"> </w:t>
-      </w:r>
-      <w:r>
-        <w:t>profiles</w:t>
-      </w:r>
-      <w:r>
-        <w:t xml:space="preserve"> </w:t>
-      </w:r>
-      <w:r>
-        <w:t>based</w:t>
-      </w:r>
-      <w:r>
-        <w:t xml:space="preserve"> </w:t>
-      </w:r>
-      <w:r>
-        <w:t>on</w:t>
-      </w:r>
-      <w:r>
-        <w:t xml:space="preserve"> </w:t>
-      </w:r>
-      <w:r>
-        <w:t>which</w:t>
-      </w:r>
-      <w:r>
-        <w:t xml:space="preserve"> </w:t>
-      </w:r>
-      <w:r>
-        <w:t>command</w:t>
-      </w:r>
-      <w:r>
-        <w:t xml:space="preserve"> </w:t>
-      </w:r>
-      <w:r>
-        <w:t>you’re</w:t>
-      </w:r>
-      <w:r>
-        <w:t xml:space="preserve"> </w:t>
-      </w:r>
-      <w:r>
-        <w:t>running.</w:t>
-      </w:r>
-      <w:r>
-        <w:t xml:space="preserve"> </w:t>
-      </w:r>
-      <w:r>
-        <w:t>The</w:t>
-      </w:r>
-      <w:r>
-        <w:t xml:space="preserve"> </w:t>
-      </w:r>
-      <w:r>
-        <w:t>commands</w:t>
-      </w:r>
-      <w:r>
-        <w:t xml:space="preserve"> </w:t>
-      </w:r>
-      <w:r>
-        <w:t>correspond</w:t>
-      </w:r>
-      <w:r>
-        <w:t xml:space="preserve"> </w:t>
-      </w:r>
-      <w:r>
-        <w:t>to</w:t>
-      </w:r>
-      <w:r>
-        <w:t xml:space="preserve"> </w:t>
-      </w:r>
-      <w:r>
-        <w:t>the</w:t>
-      </w:r>
-      <w:r>
-        <w:t xml:space="preserve"> profiles as shown in Table 14-1:</w:t>
-      </w:r>
-    </w:p>
-    <w:tbl>
-      <w:tblPr>
-        <w:tblW w:w="0" w:type="auto"/>
-        <w:shd w:val="clear" w:color="auto" w:fill="FAFAFA"/>
-        <w:tblCellMar>
-          <w:left w:w="0" w:type="dxa"/>
-          <w:right w:w="0" w:type="dxa"/>
-        </w:tblCellMar>
-        <w:tblLook w:val="04A0" w:firstRow="1" w:lastRow="0" w:firstColumn="1" w:lastColumn="0" w:noHBand="0" w:noVBand="1"/>
-      </w:tblPr>
-      <w:tblGrid>
-        <w:gridCol w:w="2238"/>
-        <w:gridCol w:w="1089"/>
-      </w:tblGrid>
-      <w:tr>
-        <w:trPr>
-          <w:tblHeader/>
-        </w:trPr>
-        <w:tc>
-          <w:tcPr>
-            <w:tcW w:w="0" w:type="auto"/>
-            <w:tcBorders>
-              <w:top w:val="single" w:sz="6" w:space="0" w:color="E6E6E6"/>
-              <w:left w:val="single" w:sz="6" w:space="0" w:color="E6E6E6"/>
-              <w:bottom w:val="single" w:sz="6" w:space="0" w:color="E6E6E6"/>
-              <w:right w:val="single" w:sz="6" w:space="0" w:color="E6E6E6"/>
-            </w:tcBorders>
-            <w:shd w:val="clear" w:color="auto" w:fill="FAFAFA"/>
-            <w:tcMar>
-              <w:top w:w="90" w:type="dxa"/>
-              <w:left w:w="195" w:type="dxa"/>
-              <w:bottom w:w="90" w:type="dxa"/>
-              <w:right w:w="195" w:type="dxa"/>
-            </w:tcMar>
-            <w:vAlign w:val="center"/>
-            <w:hideMark/>
-          </w:tcPr>
-          <w:p>
-            <w:pPr>
-              <w:pStyle w:val="TableHeader"/>
-            </w:pPr>
-            <w:r>
-              <w:t>Command</w:t>
-            </w:r>
-          </w:p>
-        </w:tc>
-        <w:tc>
-          <w:tcPr>
-            <w:tcW w:w="0" w:type="auto"/>
-            <w:tcBorders>
-              <w:top w:val="single" w:sz="6" w:space="0" w:color="E6E6E6"/>
-              <w:left w:val="single" w:sz="6" w:space="0" w:color="E6E6E6"/>
-              <w:bottom w:val="single" w:sz="6" w:space="0" w:color="E6E6E6"/>
-              <w:right w:val="single" w:sz="6" w:space="0" w:color="E6E6E6"/>
-            </w:tcBorders>
-            <w:shd w:val="clear" w:color="auto" w:fill="FAFAFA"/>
-            <w:tcMar>
-              <w:top w:w="90" w:type="dxa"/>
-              <w:left w:w="195" w:type="dxa"/>
-              <w:bottom w:w="90" w:type="dxa"/>
-              <w:right w:w="195" w:type="dxa"/>
-            </w:tcMar>
-            <w:vAlign w:val="center"/>
-            <w:hideMark/>
-          </w:tcPr>
-          <w:p>
-            <w:pPr>
-              <w:pStyle w:val="TableHeader"/>
-            </w:pPr>
-            <w:r>
-              <w:t>Profile</w:t>
-            </w:r>
-          </w:p>
-        </w:tc>
-      </w:tr>
-      <w:tr>
-        <w:trPr>
-          <w:trHeight w:val="543"/>
-        </w:trPr>
-        <w:tc>
-          <w:tcPr>
-            <w:tcW w:w="0" w:type="auto"/>
-            <w:tcBorders>
-              <w:top w:val="single" w:sz="6" w:space="0" w:color="E6E6E6"/>
-              <w:left w:val="single" w:sz="6" w:space="0" w:color="E6E6E6"/>
-              <w:bottom w:val="single" w:sz="6" w:space="0" w:color="E6E6E6"/>
-              <w:right w:val="single" w:sz="6" w:space="0" w:color="E6E6E6"/>
-            </w:tcBorders>
-            <w:shd w:val="clear" w:color="auto" w:fill="FAFAFA"/>
-            <w:tcMar>
-              <w:top w:w="90" w:type="dxa"/>
-              <w:left w:w="195" w:type="dxa"/>
-              <w:bottom w:w="90" w:type="dxa"/>
-              <w:right w:w="195" w:type="dxa"/>
-            </w:tcMar>
-            <w:vAlign w:val="center"/>
-            <w:hideMark/>
-          </w:tcPr>
-          <w:p>
-            <w:pPr>
-              <w:pStyle w:val="TableBody"/>
-            </w:pPr>
-            <w:r>
-              <w:t>cargo</w:t>
-            </w:r>
-            <w:r>
-              <w:t xml:space="preserve"> </w:t>
-            </w:r>
-            <w:r>
-              <w:t>build</w:t>
-            </w:r>
-          </w:p>
-        </w:tc>
-        <w:tc>
-          <w:tcPr>
-            <w:tcW w:w="0" w:type="auto"/>
-            <w:tcBorders>
-              <w:top w:val="single" w:sz="6" w:space="0" w:color="E6E6E6"/>
-              <w:left w:val="single" w:sz="6" w:space="0" w:color="E6E6E6"/>
-              <w:bottom w:val="single" w:sz="6" w:space="0" w:color="E6E6E6"/>
-              <w:right w:val="single" w:sz="6" w:space="0" w:color="E6E6E6"/>
-            </w:tcBorders>
-            <w:shd w:val="clear" w:color="auto" w:fill="FAFAFA"/>
-            <w:tcMar>
-              <w:top w:w="90" w:type="dxa"/>
-              <w:left w:w="195" w:type="dxa"/>
-              <w:bottom w:w="90" w:type="dxa"/>
-              <w:right w:w="195" w:type="dxa"/>
-            </w:tcMar>
-            <w:vAlign w:val="center"/>
-            <w:hideMark/>
-          </w:tcPr>
-          <w:p>
-            <w:pPr>
-              <w:pStyle w:val="TableBody"/>
-            </w:pPr>
-            <w:r>
-              <w:t>dev</w:t>
-            </w:r>
-          </w:p>
-        </w:tc>
-      </w:tr>
-      <w:tr>
-        <w:tc>
-          <w:tcPr>
-            <w:tcW w:w="0" w:type="auto"/>
-            <w:tcBorders>
-              <w:top w:val="single" w:sz="6" w:space="0" w:color="E6E6E6"/>
-              <w:left w:val="single" w:sz="6" w:space="0" w:color="E6E6E6"/>
-              <w:bottom w:val="single" w:sz="6" w:space="0" w:color="E6E6E6"/>
-              <w:right w:val="single" w:sz="6" w:space="0" w:color="E6E6E6"/>
-            </w:tcBorders>
-            <w:shd w:val="clear" w:color="auto" w:fill="F2F2F2"/>
-            <w:tcMar>
-              <w:top w:w="90" w:type="dxa"/>
-              <w:left w:w="195" w:type="dxa"/>
-              <w:bottom w:w="90" w:type="dxa"/>
-              <w:right w:w="195" w:type="dxa"/>
-            </w:tcMar>
-            <w:vAlign w:val="center"/>
-            <w:hideMark/>
-          </w:tcPr>
-          <w:p>
-            <w:pPr>
-              <w:pStyle w:val="TableBody"/>
-            </w:pPr>
-            <w:r>
-              <w:t>cargo</w:t>
-            </w:r>
-            <w:r>
-              <w:t xml:space="preserve"> </w:t>
-            </w:r>
-            <w:r>
-              <w:t>build</w:t>
-            </w:r>
-            <w:r>
-              <w:t xml:space="preserve"> </w:t>
-            </w:r>
-            <w:r>
-              <w:t>--release</w:t>
-            </w:r>
-          </w:p>
-        </w:tc>
-        <w:tc>
-          <w:tcPr>
-            <w:tcW w:w="0" w:type="auto"/>
-            <w:tcBorders>
-              <w:top w:val="single" w:sz="6" w:space="0" w:color="E6E6E6"/>
-              <w:left w:val="single" w:sz="6" w:space="0" w:color="E6E6E6"/>
-              <w:bottom w:val="single" w:sz="6" w:space="0" w:color="E6E6E6"/>
-              <w:right w:val="single" w:sz="6" w:space="0" w:color="E6E6E6"/>
-            </w:tcBorders>
-            <w:shd w:val="clear" w:color="auto" w:fill="F2F2F2"/>
-            <w:tcMar>
-              <w:top w:w="90" w:type="dxa"/>
-              <w:left w:w="195" w:type="dxa"/>
-              <w:bottom w:w="90" w:type="dxa"/>
-              <w:right w:w="195" w:type="dxa"/>
-            </w:tcMar>
-            <w:vAlign w:val="center"/>
-            <w:hideMark/>
-          </w:tcPr>
-          <w:p>
-            <w:pPr>
-              <w:pStyle w:val="TableBody"/>
-            </w:pPr>
-            <w:r>
-              <w:t>release</w:t>
-            </w:r>
-          </w:p>
-        </w:tc>
-      </w:tr>
-      <w:tr>
-        <w:tc>
-          <w:tcPr>
-            <w:tcW w:w="0" w:type="auto"/>
-            <w:tcBorders>
-              <w:top w:val="single" w:sz="6" w:space="0" w:color="E6E6E6"/>
-              <w:left w:val="single" w:sz="6" w:space="0" w:color="E6E6E6"/>
-              <w:bottom w:val="single" w:sz="6" w:space="0" w:color="E6E6E6"/>
-              <w:right w:val="single" w:sz="6" w:space="0" w:color="E6E6E6"/>
-            </w:tcBorders>
-            <w:shd w:val="clear" w:color="auto" w:fill="FAFAFA"/>
-            <w:tcMar>
-              <w:top w:w="90" w:type="dxa"/>
-              <w:left w:w="195" w:type="dxa"/>
-              <w:bottom w:w="90" w:type="dxa"/>
-              <w:right w:w="195" w:type="dxa"/>
-            </w:tcMar>
-            <w:vAlign w:val="center"/>
-            <w:hideMark/>
-          </w:tcPr>
-          <w:p>
-            <w:pPr>
-              <w:pStyle w:val="TableBody"/>
-            </w:pPr>
-            <w:r>
-              <w:t>cargo</w:t>
-            </w:r>
-            <w:r>
-              <w:t xml:space="preserve"> </w:t>
-            </w:r>
-            <w:r>
-              <w:t>test</w:t>
-            </w:r>
-          </w:p>
-        </w:tc>
-        <w:tc>
-          <w:tcPr>
-            <w:tcW w:w="0" w:type="auto"/>
-            <w:tcBorders>
-              <w:top w:val="single" w:sz="6" w:space="0" w:color="E6E6E6"/>
-              <w:left w:val="single" w:sz="6" w:space="0" w:color="E6E6E6"/>
-              <w:bottom w:val="single" w:sz="6" w:space="0" w:color="E6E6E6"/>
-              <w:right w:val="single" w:sz="6" w:space="0" w:color="E6E6E6"/>
-            </w:tcBorders>
-            <w:shd w:val="clear" w:color="auto" w:fill="FAFAFA"/>
-            <w:tcMar>
-              <w:top w:w="90" w:type="dxa"/>
-              <w:left w:w="195" w:type="dxa"/>
-              <w:bottom w:w="90" w:type="dxa"/>
-              <w:right w:w="195" w:type="dxa"/>
-            </w:tcMar>
-            <w:vAlign w:val="center"/>
-            <w:hideMark/>
-          </w:tcPr>
-          <w:p>
-            <w:pPr>
-              <w:pStyle w:val="TableBody"/>
-            </w:pPr>
-            <w:r>
-              <w:t>test</w:t>
-            </w:r>
-          </w:p>
-        </w:tc>
-      </w:tr>
-      <w:tr>
-        <w:tc>
-          <w:tcPr>
-            <w:tcW w:w="0" w:type="auto"/>
-            <w:tcBorders>
-              <w:top w:val="single" w:sz="6" w:space="0" w:color="E6E6E6"/>
-              <w:left w:val="single" w:sz="6" w:space="0" w:color="E6E6E6"/>
-              <w:bottom w:val="single" w:sz="6" w:space="0" w:color="E6E6E6"/>
-              <w:right w:val="single" w:sz="6" w:space="0" w:color="E6E6E6"/>
-            </w:tcBorders>
-            <w:shd w:val="clear" w:color="auto" w:fill="F2F2F2"/>
-            <w:tcMar>
-              <w:top w:w="90" w:type="dxa"/>
-              <w:left w:w="195" w:type="dxa"/>
-              <w:bottom w:w="90" w:type="dxa"/>
-              <w:right w:w="195" w:type="dxa"/>
-            </w:tcMar>
-            <w:vAlign w:val="center"/>
-            <w:hideMark/>
-          </w:tcPr>
-          <w:p>
-            <w:pPr>
-              <w:pStyle w:val="TableBody"/>
-            </w:pPr>
-            <w:r>
-              <w:t>cargo</w:t>
-            </w:r>
-            <w:r>
-              <w:t xml:space="preserve"> </w:t>
-            </w:r>
-            <w:r>
-              <w:t>doc</w:t>
-            </w:r>
-          </w:p>
-        </w:tc>
-        <w:tc>
-          <w:tcPr>
-            <w:tcW w:w="0" w:type="auto"/>
-            <w:tcBorders>
-              <w:top w:val="single" w:sz="6" w:space="0" w:color="E6E6E6"/>
-              <w:left w:val="single" w:sz="6" w:space="0" w:color="E6E6E6"/>
-              <w:bottom w:val="single" w:sz="6" w:space="0" w:color="E6E6E6"/>
-              <w:right w:val="single" w:sz="6" w:space="0" w:color="E6E6E6"/>
-            </w:tcBorders>
-            <w:shd w:val="clear" w:color="auto" w:fill="F2F2F2"/>
-            <w:tcMar>
-              <w:top w:w="90" w:type="dxa"/>
-              <w:left w:w="195" w:type="dxa"/>
-              <w:bottom w:w="90" w:type="dxa"/>
-              <w:right w:w="195" w:type="dxa"/>
-            </w:tcMar>
-            <w:vAlign w:val="center"/>
-            <w:hideMark/>
-          </w:tcPr>
-          <w:p>
-            <w:pPr>
-              <w:pStyle w:val="TableBody"/>
-            </w:pPr>
-            <w:r>
-              <w:t>doc</w:t>
-            </w:r>
-          </w:p>
-        </w:tc>
-      </w:tr>
-    </w:tbl>
-    <w:p>
-      <w:pPr>
-        <w:pStyle w:val="TableTitle"/>
-      </w:pPr>
-      <w:r>
-        <w:t>Table</w:t>
-      </w:r>
-      <w:r>
-        <w:t xml:space="preserve"> </w:t>
-      </w:r>
-      <w:r>
-        <w:t>14-1:</w:t>
-      </w:r>
-      <w:r>
-        <w:t xml:space="preserve"> </w:t>
-      </w:r>
-      <w:r>
-        <w:t>Which</w:t>
-      </w:r>
-      <w:r>
-        <w:t xml:space="preserve"> </w:t>
-      </w:r>
-      <w:r>
-        <w:t>profile</w:t>
-      </w:r>
-      <w:r>
-        <w:t xml:space="preserve"> </w:t>
-      </w:r>
-      <w:r>
-        <w:t>is</w:t>
-      </w:r>
-      <w:r>
-        <w:t xml:space="preserve"> </w:t>
-      </w:r>
-      <w:r>
-        <w:t>used</w:t>
-      </w:r>
-      <w:r>
-        <w:t xml:space="preserve"> </w:t>
-      </w:r>
-      <w:r>
-        <w:t>when</w:t>
-      </w:r>
-      <w:r>
-        <w:t xml:space="preserve"> </w:t>
-      </w:r>
-      <w:r>
-        <w:t>you</w:t>
-      </w:r>
-      <w:r>
-        <w:t xml:space="preserve"> </w:t>
-      </w:r>
-      <w:r>
-        <w:t>run</w:t>
-      </w:r>
-      <w:r>
-        <w:t xml:space="preserve"> </w:t>
-      </w:r>
-      <w:r>
-        <w:t>different</w:t>
-      </w:r>
-      <w:r>
-        <w:t xml:space="preserve"> </w:t>
-      </w:r>
-      <w:r>
-        <w:t>Cargo</w:t>
-      </w:r>
-      <w:r>
-        <w:t xml:space="preserve"> </w:t>
-      </w:r>
-      <w:r>
-        <w:t>commands</w:t>
+        <w:t xml:space="preserve"> you should know about: the </w:t>
+      </w:r>
+      <w:r>
+        <w:rPr>
+          <w:rStyle w:val="Literal"/>
+        </w:rPr>
+        <w:t>dev</w:t>
+      </w:r>
+      <w:r>
+        <w:t xml:space="preserve"> profile Cargo uses when you run </w:t>
+      </w:r>
+      <w:r>
+        <w:rPr>
+          <w:rStyle w:val="Literal"/>
+        </w:rPr>
+        <w:t>cargo build</w:t>
+      </w:r>
+      <w:r>
+        <w:t xml:space="preserve">, and the </w:t>
+      </w:r>
+      <w:r>
+        <w:rPr>
+          <w:rStyle w:val="Literal"/>
+        </w:rPr>
+        <w:t>release</w:t>
+      </w:r>
+      <w:r>
+        <w:t xml:space="preserve"> profile Cargo uses when you run </w:t>
+      </w:r>
+      <w:r>
+        <w:rPr>
+          <w:rStyle w:val="Literal"/>
+        </w:rPr>
+        <w:t>cargo build --release</w:t>
+      </w:r>
+      <w:r>
+        <w:t>.</w:t>
+      </w:r>
+      <w:r>
+        <w:t xml:space="preserve"> </w:t>
+      </w:r>
+      <w:r>
+        <w:t xml:space="preserve">The </w:t>
+      </w:r>
+      <w:r>
+        <w:rPr>
+          <w:rStyle w:val="Literal"/>
+        </w:rPr>
+        <w:t>dev</w:t>
+      </w:r>
+      <w:r>
+        <w:t xml:space="preserve"> profile is defined with good defaults for developing, and likewise the </w:t>
+      </w:r>
+      <w:r>
+        <w:rPr>
+          <w:rStyle w:val="Literal"/>
+        </w:rPr>
+        <w:t>release</w:t>
+      </w:r>
+      <w:r>
+        <w:t xml:space="preserve"> profile has good defaults for release builds.</w:t>
       </w:r>
     </w:p>
     <w:p>
@@ -1475,7 +970,10 @@
         </w:rPr>
       </w:pPr>
       <w:r>
-        <w:t>This</w:t>
+        <w:t>Th</w:t>
+      </w:r>
+      <w:r>
+        <w:t>ese names</w:t>
       </w:r>
       <w:r>
         <w:t xml:space="preserve"> </w:t>
@@ -1588,7 +1086,6 @@
         <w:pStyle w:val="CodeA"/>
       </w:pPr>
       <w:r>
-        <w:lastRenderedPageBreak/>
         <w:t>$</w:t>
       </w:r>
       <w:r>
@@ -1855,6 +1352,7 @@
         <w:pStyle w:val="BodyFirst"/>
       </w:pPr>
       <w:r>
+        <w:lastRenderedPageBreak/>
         <w:t>Cargo</w:t>
       </w:r>
       <w:r>
@@ -3304,7 +2802,6 @@
         <w:pStyle w:val="Body"/>
       </w:pPr>
       <w:r>
-        <w:lastRenderedPageBreak/>
         <w:t>This</w:t>
       </w:r>
       <w:r>
@@ -3783,6 +3280,7 @@
         <w:pStyle w:val="BodyFirst"/>
       </w:pPr>
       <w:r>
+        <w:lastRenderedPageBreak/>
         <w:t>We’ve</w:t>
       </w:r>
       <w:r>
@@ -5162,7 +4660,6 @@
         <w:pStyle w:val="CodeB"/>
       </w:pPr>
       <w:r>
-        <w:lastRenderedPageBreak/>
         <w:t>/// assert_eq!(6, my_crate::add_one(5));</w:t>
       </w:r>
     </w:p>
@@ -5211,6 +4708,7 @@
         <w:pStyle w:val="Body"/>
       </w:pPr>
       <w:r>
+        <w:lastRenderedPageBreak/>
         <w:t>Here,</w:t>
       </w:r>
       <w:r>
@@ -6867,7 +6365,7 @@
         <w:t xml:space="preserve"> </w:t>
       </w:r>
       <w:r>
-        <w:t>uses</w:t>
+        <w:t>is</w:t>
       </w:r>
       <w:r>
         <w:t xml:space="preserve"> </w:t>
@@ -6882,19 +6380,10 @@
         <w:t xml:space="preserve"> </w:t>
       </w:r>
       <w:r>
-        <w:t>code</w:t>
-      </w:r>
-      <w:r>
-        <w:t xml:space="preserve"> </w:t>
-      </w:r>
-      <w:r>
-        <w:t>(which</w:t>
-      </w:r>
-      <w:r>
-        <w:t xml:space="preserve"> </w:t>
-      </w:r>
-      <w:r>
-        <w:t>we</w:t>
+        <w:t xml:space="preserve">to call </w:t>
+      </w:r>
+      <w:r>
+        <w:t>(we</w:t>
       </w:r>
       <w:r>
         <w:t xml:space="preserve"> </w:t>
@@ -6909,6 +6398,9 @@
         <w:t>discuss</w:t>
       </w:r>
       <w:r>
+        <w:t xml:space="preserve"> unsafety</w:t>
+      </w:r>
+      <w:r>
         <w:t xml:space="preserve"> </w:t>
       </w:r>
       <w:r>
@@ -6960,6 +6452,9 @@
         <w:t xml:space="preserve"> </w:t>
       </w:r>
       <w:r>
+        <w:t xml:space="preserve">explaining why the function is unsafe and </w:t>
+      </w:r>
+      <w:r>
         <w:t>covering</w:t>
       </w:r>
       <w:r>
@@ -7014,76 +6509,7 @@
         <w:t xml:space="preserve"> </w:t>
       </w:r>
       <w:r>
-        <w:t>uphold</w:t>
-      </w:r>
-      <w:r>
-        <w:t xml:space="preserve"> </w:t>
-      </w:r>
-      <w:r>
-        <w:t>in</w:t>
-      </w:r>
-      <w:r>
-        <w:t xml:space="preserve"> </w:t>
-      </w:r>
-      <w:r>
-        <w:t>order</w:t>
-      </w:r>
-      <w:r>
-        <w:t xml:space="preserve"> </w:t>
-      </w:r>
-      <w:r>
-        <w:t>for</w:t>
-      </w:r>
-      <w:r>
-        <w:t xml:space="preserve"> </w:t>
-      </w:r>
-      <w:r>
-        <w:t>the</w:t>
-      </w:r>
-      <w:r>
-        <w:t xml:space="preserve"> </w:t>
-      </w:r>
-      <w:r>
-        <w:t>code</w:t>
-      </w:r>
-      <w:r>
-        <w:t xml:space="preserve"> </w:t>
-      </w:r>
-      <w:r>
-        <w:t>in</w:t>
-      </w:r>
-      <w:r>
-        <w:t xml:space="preserve"> </w:t>
-      </w:r>
-      <w:r>
-        <w:rPr>
-          <w:rStyle w:val="Literal"/>
-        </w:rPr>
-        <w:t>unsafe</w:t>
-      </w:r>
-      <w:r>
-        <w:t xml:space="preserve"> </w:t>
-      </w:r>
-      <w:r>
-        <w:t>blocks</w:t>
-      </w:r>
-      <w:r>
-        <w:t xml:space="preserve"> </w:t>
-      </w:r>
-      <w:r>
-        <w:t>to</w:t>
-      </w:r>
-      <w:r>
-        <w:t xml:space="preserve"> </w:t>
-      </w:r>
-      <w:r>
-        <w:t>function</w:t>
-      </w:r>
-      <w:r>
-        <w:t xml:space="preserve"> </w:t>
-      </w:r>
-      <w:r>
-        <w:t>correctly.</w:t>
+        <w:t>uphold.</w:t>
       </w:r>
     </w:p>
     <w:p>
@@ -7091,7 +6517,6 @@
         <w:pStyle w:val="Body"/>
       </w:pPr>
       <w:r>
-        <w:lastRenderedPageBreak/>
         <w:t>Most</w:t>
       </w:r>
       <w:r>
@@ -7344,6 +6769,7 @@
         <w:pStyle w:val="BodyFirst"/>
       </w:pPr>
       <w:r>
+        <w:lastRenderedPageBreak/>
         <w:t>Adding</w:t>
       </w:r>
       <w:r>
@@ -8622,6 +8048,9 @@
         <w:t>src/lib.rs</w:t>
       </w:r>
       <w:r>
+        <w:t xml:space="preserve"> by convention</w:t>
+      </w:r>
+      <w:r>
         <w:t>)</w:t>
       </w:r>
       <w:r>
@@ -8646,28 +8075,7 @@
         <w:t xml:space="preserve"> </w:t>
       </w:r>
       <w:r>
-        <w:t>module’s</w:t>
-      </w:r>
-      <w:r>
-        <w:t xml:space="preserve"> </w:t>
-      </w:r>
-      <w:r>
-        <w:t>root</w:t>
-      </w:r>
-      <w:r>
-        <w:t xml:space="preserve"> </w:t>
-      </w:r>
-      <w:r>
-        <w:t>(</w:t>
-      </w:r>
-      <w:r>
-        <w:rPr>
-          <w:rStyle w:val="EmphasisItalic"/>
-        </w:rPr>
-        <w:t>mod.rs</w:t>
-      </w:r>
-      <w:r>
-        <w:t>)</w:t>
+        <w:t>module</w:t>
       </w:r>
       <w:r>
         <w:t xml:space="preserve"> </w:t>
@@ -9015,7 +8423,6 @@
         <w:pStyle w:val="CodeB"/>
       </w:pPr>
       <w:r>
-        <w:lastRenderedPageBreak/>
         <w:t>//!</w:t>
       </w:r>
     </w:p>
@@ -9061,6 +8468,7 @@
         <w:pStyle w:val="Listing"/>
       </w:pPr>
       <w:r>
+        <w:lastRenderedPageBreak/>
         <w:t>Listing</w:t>
       </w:r>
       <w:r>
@@ -11219,7 +10627,6 @@
         </w:rPr>
       </w:pPr>
       <w:r>
-        <w:lastRenderedPageBreak/>
         <w:t>The</w:t>
       </w:r>
       <w:r>
@@ -11660,6 +11067,7 @@
         <w:pStyle w:val="Body"/>
       </w:pPr>
       <w:r>
+        <w:lastRenderedPageBreak/>
         <w:t>For</w:t>
       </w:r>
       <w:r>
@@ -12563,7 +11971,6 @@
         <w:pStyle w:val="CodeB"/>
       </w:pPr>
       <w:r>
-        <w:lastRenderedPageBreak/>
         <w:t xml:space="preserve">    </w:t>
       </w:r>
       <w:r>
@@ -12796,6 +12203,7 @@
         <w:rPr>
           <w:noProof/>
         </w:rPr>
+        <w:lastRenderedPageBreak/>
         <mc:AlternateContent>
           <mc:Choice Requires="wps">
             <w:drawing>
@@ -14468,7 +13876,6 @@
         <w:pStyle w:val="Body"/>
       </w:pPr>
       <w:r>
-        <w:lastRenderedPageBreak/>
         <w:t>To</w:t>
       </w:r>
       <w:r>
@@ -14739,6 +14146,7 @@
         <w:pStyle w:val="CodeB"/>
       </w:pPr>
       <w:r>
+        <w:lastRenderedPageBreak/>
         <w:t>//!</w:t>
       </w:r>
     </w:p>
@@ -15634,7 +15042,6 @@
         <w:pStyle w:val="CodeB"/>
       </w:pPr>
       <w:r>
-        <w:lastRenderedPageBreak/>
         <w:t xml:space="preserve">    </w:t>
       </w:r>
       <w:r>
@@ -15940,6 +15347,7 @@
         <w:pStyle w:val="Body"/>
       </w:pPr>
       <w:r>
+        <w:lastRenderedPageBreak/>
         <w:t>Creating</w:t>
       </w:r>
       <w:r>
@@ -18013,7 +17421,6 @@
         <w:t xml:space="preserve"> </w:t>
       </w:r>
       <w:r>
-        <w:lastRenderedPageBreak/>
         <w:t>hasn’t,</w:t>
       </w:r>
       <w:r>
@@ -18172,6 +17579,7 @@
         <w:pStyle w:val="Body"/>
       </w:pPr>
       <w:r>
+        <w:lastRenderedPageBreak/>
         <w:t>Even</w:t>
       </w:r>
       <w:r>
@@ -19938,7 +19346,6 @@
         <w:pStyle w:val="Body"/>
       </w:pPr>
       <w:r>
-        <w:lastRenderedPageBreak/>
         <w:t>So,</w:t>
       </w:r>
       <w:r>
@@ -20223,6 +19630,7 @@
         <w:pStyle w:val="CodeB"/>
       </w:pPr>
       <w:r>
+        <w:lastRenderedPageBreak/>
         <w:t>version</w:t>
       </w:r>
       <w:r>
@@ -20740,8 +20148,6 @@
       <w:r>
         <w:t xml:space="preserve"> </w:t>
       </w:r>
-      <w:bookmarkStart w:id="12" w:name="_GoBack"/>
-      <w:bookmarkEnd w:id="12"/>
       <w:r>
         <w:t>version</w:t>
       </w:r>
@@ -21554,7 +20960,6 @@
         <w:pStyle w:val="Body"/>
       </w:pPr>
       <w:r>
-        <w:lastRenderedPageBreak/>
         <w:t>Congratulations!</w:t>
       </w:r>
       <w:r>
@@ -21694,8 +21099,8 @@
       <w:pPr>
         <w:pStyle w:val="HeadB"/>
       </w:pPr>
-      <w:bookmarkStart w:id="13" w:name="publishing-a-new-version-of-an-existing-"/>
-      <w:bookmarkEnd w:id="13"/>
+      <w:bookmarkStart w:id="12" w:name="publishing-a-new-version-of-an-existing-"/>
+      <w:bookmarkEnd w:id="12"/>
       <w:r>
         <w:t>Publishing</w:t>
       </w:r>
@@ -21950,7 +21355,14 @@
         <w:rPr>
           <w:rStyle w:val="EmphasisItalic"/>
         </w:rPr>
+        <w:lastRenderedPageBreak/>
         <w:t>http://semver.org</w:t>
+      </w:r>
+      <w:r>
+        <w:rPr>
+          <w:rStyle w:val="EmphasisItalic"/>
+        </w:rPr>
+        <w:t>/</w:t>
       </w:r>
       <w:r>
         <w:t xml:space="preserve"> </w:t>
@@ -22122,8 +21534,8 @@
       <w:pPr>
         <w:pStyle w:val="HeadB"/>
       </w:pPr>
-      <w:bookmarkStart w:id="14" w:name="removing-versions-from-crates.io-with-`c"/>
-      <w:bookmarkEnd w:id="14"/>
+      <w:bookmarkStart w:id="13" w:name="removing-versions-from-crates.io-with-`c"/>
+      <w:bookmarkEnd w:id="13"/>
       <w:r>
         <w:t>Removing</w:t>
       </w:r>
@@ -23359,8 +22771,8 @@
       <w:pPr>
         <w:pStyle w:val="HeadA"/>
       </w:pPr>
-      <w:bookmarkStart w:id="15" w:name="cargo-workspaces"/>
-      <w:bookmarkEnd w:id="15"/>
+      <w:bookmarkStart w:id="14" w:name="cargo-workspaces"/>
+      <w:bookmarkEnd w:id="14"/>
       <w:r>
         <w:t>Cargo</w:t>
       </w:r>
@@ -23777,7 +23189,6 @@
         <w:pStyle w:val="Body"/>
       </w:pPr>
       <w:r>
-        <w:lastRenderedPageBreak/>
         <w:t>A</w:t>
       </w:r>
       <w:r>
@@ -24369,6 +23780,7 @@
         <w:pStyle w:val="CodeC"/>
       </w:pPr>
       <w:r>
+        <w:lastRenderedPageBreak/>
         <w:t>$</w:t>
       </w:r>
       <w:r>
@@ -24785,8 +24197,8 @@
       <w:pPr>
         <w:pStyle w:val="HeadB"/>
       </w:pPr>
-      <w:bookmarkStart w:id="16" w:name="specifying-workspace-dependencies"/>
-      <w:bookmarkEnd w:id="16"/>
+      <w:bookmarkStart w:id="15" w:name="specifying-workspace-dependencies"/>
+      <w:bookmarkEnd w:id="15"/>
       <w:r>
         <w:t>Specifying</w:t>
       </w:r>
@@ -24811,7 +24223,46 @@
         </w:rPr>
       </w:pPr>
       <w:r>
-        <w:t>The</w:t>
+        <w:t xml:space="preserve">By default, </w:t>
+      </w:r>
+      <w:r>
+        <w:t xml:space="preserve">Cargo will include all transitive path dependencies. A </w:t>
+      </w:r>
+      <w:r>
+        <w:rPr>
+          <w:rStyle w:val="EmphasisItalic"/>
+        </w:rPr>
+        <w:t>path dependency</w:t>
+      </w:r>
+      <w:r>
+        <w:t xml:space="preserve"> is when a</w:t>
+      </w:r>
+      <w:r>
+        <w:t>ny</w:t>
+      </w:r>
+      <w:r>
+        <w:t xml:space="preserve"> </w:t>
+      </w:r>
+      <w:r>
+        <w:t>crate,</w:t>
+      </w:r>
+      <w:r>
+        <w:t xml:space="preserve"> </w:t>
+      </w:r>
+      <w:r>
+        <w:t>whether</w:t>
+      </w:r>
+      <w:r>
+        <w:t xml:space="preserve"> </w:t>
+      </w:r>
+      <w:r>
+        <w:t>in</w:t>
+      </w:r>
+      <w:r>
+        <w:t xml:space="preserve"> </w:t>
+      </w:r>
+      <w:r>
+        <w:t>a</w:t>
       </w:r>
       <w:r>
         <w:t xml:space="preserve"> </w:t>
@@ -24823,150 +24274,6 @@
         <w:t xml:space="preserve"> </w:t>
       </w:r>
       <w:r>
-        <w:t>convention</w:t>
-      </w:r>
-      <w:r>
-        <w:t xml:space="preserve"> </w:t>
-      </w:r>
-      <w:r>
-        <w:t>says</w:t>
-      </w:r>
-      <w:r>
-        <w:t xml:space="preserve"> </w:t>
-      </w:r>
-      <w:r>
-        <w:t>any</w:t>
-      </w:r>
-      <w:r>
-        <w:t xml:space="preserve"> </w:t>
-      </w:r>
-      <w:r>
-        <w:t>crates</w:t>
-      </w:r>
-      <w:r>
-        <w:t xml:space="preserve"> </w:t>
-      </w:r>
-      <w:r>
-        <w:t>in</w:t>
-      </w:r>
-      <w:r>
-        <w:t xml:space="preserve"> </w:t>
-      </w:r>
-      <w:r>
-        <w:t>any</w:t>
-      </w:r>
-      <w:r>
-        <w:t xml:space="preserve"> </w:t>
-      </w:r>
-      <w:r>
-        <w:t>subdirectories</w:t>
-      </w:r>
-      <w:r>
-        <w:t xml:space="preserve"> </w:t>
-      </w:r>
-      <w:r>
-        <w:t>that</w:t>
-      </w:r>
-      <w:r>
-        <w:t xml:space="preserve"> </w:t>
-      </w:r>
-      <w:r>
-        <w:t>the</w:t>
-      </w:r>
-      <w:r>
-        <w:t xml:space="preserve"> </w:t>
-      </w:r>
-      <w:r>
-        <w:t>top-level</w:t>
-      </w:r>
-      <w:r>
-        <w:t xml:space="preserve"> </w:t>
-      </w:r>
-      <w:r>
-        <w:t>crate</w:t>
-      </w:r>
-      <w:r>
-        <w:t xml:space="preserve"> </w:t>
-      </w:r>
-      <w:r>
-        <w:t>depends</w:t>
-      </w:r>
-      <w:r>
-        <w:t xml:space="preserve"> </w:t>
-      </w:r>
-      <w:r>
-        <w:t>on</w:t>
-      </w:r>
-      <w:r>
-        <w:t xml:space="preserve"> </w:t>
-      </w:r>
-      <w:r>
-        <w:t>are</w:t>
-      </w:r>
-      <w:r>
-        <w:t xml:space="preserve"> </w:t>
-      </w:r>
-      <w:r>
-        <w:t>part</w:t>
-      </w:r>
-      <w:r>
-        <w:t xml:space="preserve"> </w:t>
-      </w:r>
-      <w:r>
-        <w:t>of</w:t>
-      </w:r>
-      <w:r>
-        <w:t xml:space="preserve"> </w:t>
-      </w:r>
-      <w:r>
-        <w:t>the</w:t>
-      </w:r>
-      <w:r>
-        <w:t xml:space="preserve"> </w:t>
-      </w:r>
-      <w:r>
-        <w:t>workspace.</w:t>
-      </w:r>
-      <w:r>
-        <w:t xml:space="preserve"> </w:t>
-      </w:r>
-      <w:r>
-        <w:t>Any</w:t>
-      </w:r>
-      <w:r>
-        <w:t xml:space="preserve"> </w:t>
-      </w:r>
-      <w:r>
-        <w:t>crate,</w:t>
-      </w:r>
-      <w:r>
-        <w:t xml:space="preserve"> </w:t>
-      </w:r>
-      <w:r>
-        <w:t>whether</w:t>
-      </w:r>
-      <w:r>
-        <w:t xml:space="preserve"> </w:t>
-      </w:r>
-      <w:r>
-        <w:t>in</w:t>
-      </w:r>
-      <w:r>
-        <w:t xml:space="preserve"> </w:t>
-      </w:r>
-      <w:r>
-        <w:t>a</w:t>
-      </w:r>
-      <w:r>
-        <w:t xml:space="preserve"> </w:t>
-      </w:r>
-      <w:r>
-        <w:t>workspace</w:t>
-      </w:r>
-      <w:r>
-        <w:t xml:space="preserve"> </w:t>
-      </w:r>
-      <w:r>
         <w:t>or</w:t>
       </w:r>
       <w:r>
@@ -24976,16 +24283,7 @@
         <w:t>not,</w:t>
       </w:r>
       <w:r>
-        <w:t xml:space="preserve"> </w:t>
-      </w:r>
-      <w:r>
-        <w:t>can</w:t>
-      </w:r>
-      <w:r>
-        <w:t xml:space="preserve"> </w:t>
-      </w:r>
-      <w:r>
-        <w:t>specify</w:t>
+        <w:t xml:space="preserve"> specifies</w:t>
       </w:r>
       <w:r>
         <w:t xml:space="preserve"> </w:t>
@@ -25182,6 +24480,9 @@
         <w:t>key</w:t>
       </w:r>
       <w:r>
+        <w:t>, or if the crate is itself part of a workspace,</w:t>
+      </w:r>
+      <w:r>
         <w:t xml:space="preserve"> </w:t>
       </w:r>
       <w:r>
@@ -25798,8 +25099,8 @@
       <w:pPr>
         <w:pStyle w:val="HeadB"/>
       </w:pPr>
-      <w:bookmarkStart w:id="17" w:name="creating-the-second-crate-in-the-workspa"/>
-      <w:bookmarkEnd w:id="17"/>
+      <w:bookmarkStart w:id="16" w:name="creating-the-second-crate-in-the-workspa"/>
+      <w:bookmarkEnd w:id="16"/>
       <w:r>
         <w:t>Creating</w:t>
       </w:r>
@@ -25845,7 +25146,6 @@
         <w:pStyle w:val="BodyFirst"/>
       </w:pPr>
       <w:r>
-        <w:lastRenderedPageBreak/>
         <w:t>Next,</w:t>
       </w:r>
       <w:r>
@@ -26062,6 +25362,7 @@
         <w:pStyle w:val="CodeB"/>
       </w:pPr>
       <w:r>
+        <w:lastRenderedPageBreak/>
         <w:t>│</w:t>
       </w:r>
       <w:r>
@@ -27026,7 +26327,6 @@
         <w:pStyle w:val="Body"/>
       </w:pPr>
       <w:r>
-        <w:lastRenderedPageBreak/>
         <w:t>Note</w:t>
       </w:r>
       <w:r>
@@ -27258,6 +26558,7 @@
         <w:pStyle w:val="CodeB"/>
       </w:pPr>
       <w:r>
+        <w:lastRenderedPageBreak/>
         <w:t>│</w:t>
       </w:r>
       <w:r>
@@ -27999,8 +27300,8 @@
       <w:pPr>
         <w:pStyle w:val="HeadC"/>
       </w:pPr>
-      <w:bookmarkStart w:id="18" w:name="depending-on-an-external-crate-in-a-work"/>
-      <w:bookmarkEnd w:id="18"/>
+      <w:bookmarkStart w:id="17" w:name="depending-on-an-external-crate-in-a-work"/>
+      <w:bookmarkEnd w:id="17"/>
       <w:r>
         <w:t>Depending</w:t>
       </w:r>
@@ -28857,7 +28158,6 @@
         <w:pStyle w:val="Body"/>
       </w:pPr>
       <w:r>
-        <w:lastRenderedPageBreak/>
         <w:t>We</w:t>
       </w:r>
       <w:r>
@@ -29167,6 +28467,7 @@
         <w:pStyle w:val="CodeB"/>
       </w:pPr>
       <w:r>
+        <w:lastRenderedPageBreak/>
         <w:t xml:space="preserve">   </w:t>
       </w:r>
       <w:r>
@@ -30544,8 +29845,8 @@
       <w:pPr>
         <w:pStyle w:val="HeadC"/>
       </w:pPr>
-      <w:bookmarkStart w:id="19" w:name="adding-a-test-to-a-workspace"/>
-      <w:bookmarkEnd w:id="19"/>
+      <w:bookmarkStart w:id="18" w:name="adding-a-test-to-a-workspace"/>
+      <w:bookmarkEnd w:id="18"/>
       <w:r>
         <w:t>Adding</w:t>
       </w:r>
@@ -30701,7 +30002,6 @@
         <w:pStyle w:val="ProductionDirective"/>
       </w:pPr>
       <w:r>
-        <w:lastRenderedPageBreak/>
         <w:t>Filename:</w:t>
       </w:r>
       <w:r>
@@ -30824,6 +30124,7 @@
         <w:pStyle w:val="CodeB"/>
       </w:pPr>
       <w:r>
+        <w:lastRenderedPageBreak/>
         <w:t xml:space="preserve">    </w:t>
       </w:r>
       <w:r>
@@ -31770,7 +31071,6 @@
         <w:pStyle w:val="CodeB"/>
       </w:pPr>
       <w:r>
-        <w:lastRenderedPageBreak/>
         <w:t xml:space="preserve">     </w:t>
       </w:r>
       <w:r>
@@ -31931,6 +31231,7 @@
         <w:pStyle w:val="CodeB"/>
       </w:pPr>
       <w:r>
+        <w:lastRenderedPageBreak/>
         <w:t>running</w:t>
       </w:r>
       <w:r>
@@ -33285,7 +32586,6 @@
         <w:pStyle w:val="Body"/>
       </w:pPr>
       <w:r>
-        <w:lastRenderedPageBreak/>
         <w:t>Now</w:t>
       </w:r>
       <w:r>
@@ -33691,8 +32991,8 @@
       <w:pPr>
         <w:pStyle w:val="HeadA"/>
       </w:pPr>
-      <w:bookmarkStart w:id="20" w:name="installing-binaries-from-crates.io-with-"/>
-      <w:bookmarkEnd w:id="20"/>
+      <w:bookmarkStart w:id="19" w:name="installing-binaries-from-crates.io-with-"/>
+      <w:bookmarkEnd w:id="19"/>
       <w:r>
         <w:t>Installing</w:t>
       </w:r>
@@ -33747,6 +33047,7 @@
         <w:pStyle w:val="BodyFirst"/>
       </w:pPr>
       <w:r>
+        <w:lastRenderedPageBreak/>
         <w:t>The</w:t>
       </w:r>
       <w:r>
@@ -34631,7 +33932,7 @@
         <w:t xml:space="preserve"> </w:t>
       </w:r>
       <w:r>
-        <w:t>Add</w:t>
+        <w:t>Ensure</w:t>
       </w:r>
       <w:r>
         <w:t xml:space="preserve"> </w:t>
@@ -34649,11 +33950,10 @@
         <w:t xml:space="preserve"> </w:t>
       </w:r>
       <w:r>
-        <w:t>to</w:t>
-      </w:r>
-      <w:r>
-        <w:t xml:space="preserve"> </w:t>
-      </w:r>
+        <w:t xml:space="preserve">is in </w:t>
+      </w:r>
+      <w:bookmarkStart w:id="20" w:name="_GoBack"/>
+      <w:bookmarkEnd w:id="20"/>
       <w:r>
         <w:t>your</w:t>
       </w:r>
@@ -35511,7 +34811,6 @@
         <w:pStyle w:val="BodyFirst"/>
       </w:pPr>
       <w:r>
-        <w:lastRenderedPageBreak/>
         <w:t>Cargo</w:t>
       </w:r>
       <w:r>
@@ -36028,6 +35327,7 @@
         <w:pStyle w:val="BodyFirst"/>
       </w:pPr>
       <w:r>
+        <w:lastRenderedPageBreak/>
         <w:t>Sharing</w:t>
       </w:r>
       <w:r>

</xml_diff>

<commit_message>
Add some more filenames
</commit_message>
<xml_diff>
--- a/second-edition/nostarch/odt/chapter14.docx
+++ b/second-edition/nostarch/odt/chapter14.docx
@@ -1475,12 +1475,14 @@
       <w:r>
         <w:t xml:space="preserve"> </w:t>
       </w:r>
+      <w:proofErr w:type="spellStart"/>
       <w:r>
         <w:rPr>
           <w:rStyle w:val="EmphasisItalic"/>
         </w:rPr>
         <w:t>Cargo.toml</w:t>
       </w:r>
+      <w:proofErr w:type="spellEnd"/>
       <w:r>
         <w:t xml:space="preserve"> </w:t>
       </w:r>
@@ -1736,6 +1738,19 @@
     </w:p>
     <w:p>
       <w:pPr>
+        <w:pStyle w:val="ProductionDirective"/>
+      </w:pPr>
+      <w:r>
+        <w:t xml:space="preserve">Filename: </w:t>
+      </w:r>
+      <w:proofErr w:type="spellStart"/>
+      <w:r>
+        <w:t>Cargo.toml</w:t>
+      </w:r>
+      <w:proofErr w:type="spellEnd"/>
+    </w:p>
+    <w:p>
+      <w:pPr>
         <w:pStyle w:val="CodeA"/>
       </w:pPr>
       <w:r>
@@ -2587,12 +2602,14 @@
       <w:r>
         <w:t xml:space="preserve"> </w:t>
       </w:r>
+      <w:proofErr w:type="spellStart"/>
       <w:r>
         <w:rPr>
           <w:rStyle w:val="EmphasisItalic"/>
         </w:rPr>
         <w:t>Cargo.toml</w:t>
       </w:r>
+      <w:proofErr w:type="spellEnd"/>
       <w:r>
         <w:t>.</w:t>
       </w:r>
@@ -2737,12 +2754,14 @@
       <w:r>
         <w:t xml:space="preserve"> </w:t>
       </w:r>
+      <w:proofErr w:type="spellStart"/>
       <w:r>
         <w:rPr>
           <w:rStyle w:val="EmphasisItalic"/>
         </w:rPr>
         <w:t>Cargo.toml</w:t>
       </w:r>
+      <w:proofErr w:type="spellEnd"/>
       <w:r>
         <w:t>:</w:t>
       </w:r>
@@ -2757,9 +2776,11 @@
       <w:r>
         <w:t xml:space="preserve"> </w:t>
       </w:r>
+      <w:proofErr w:type="spellStart"/>
       <w:r>
         <w:t>Cargo.toml</w:t>
       </w:r>
+      <w:proofErr w:type="spellEnd"/>
     </w:p>
     <w:p>
       <w:pPr>
@@ -4527,12 +4548,14 @@
       <w:r>
         <w:t xml:space="preserve"> </w:t>
       </w:r>
+      <w:proofErr w:type="spellStart"/>
       <w:r>
         <w:rPr>
           <w:rStyle w:val="Literal"/>
         </w:rPr>
         <w:t>add_one</w:t>
       </w:r>
+      <w:proofErr w:type="spellEnd"/>
       <w:r>
         <w:t xml:space="preserve"> </w:t>
       </w:r>
@@ -4566,12 +4589,14 @@
       <w:r>
         <w:t xml:space="preserve"> </w:t>
       </w:r>
+      <w:proofErr w:type="spellStart"/>
       <w:r>
         <w:rPr>
           <w:rStyle w:val="Literal"/>
         </w:rPr>
         <w:t>my_crate</w:t>
       </w:r>
+      <w:proofErr w:type="spellEnd"/>
       <w:r>
         <w:t>:</w:t>
       </w:r>
@@ -4753,12 +4778,14 @@
       <w:r>
         <w:t xml:space="preserve"> </w:t>
       </w:r>
+      <w:proofErr w:type="spellStart"/>
       <w:r>
         <w:rPr>
           <w:rStyle w:val="Literal"/>
         </w:rPr>
         <w:t>add_one</w:t>
       </w:r>
+      <w:proofErr w:type="spellEnd"/>
       <w:r>
         <w:t xml:space="preserve"> </w:t>
       </w:r>
@@ -4870,12 +4897,14 @@
       <w:r>
         <w:t xml:space="preserve"> </w:t>
       </w:r>
+      <w:proofErr w:type="spellStart"/>
       <w:r>
         <w:rPr>
           <w:rStyle w:val="Literal"/>
         </w:rPr>
         <w:t>add_one</w:t>
       </w:r>
+      <w:proofErr w:type="spellEnd"/>
       <w:r>
         <w:t xml:space="preserve"> </w:t>
       </w:r>
@@ -5005,12 +5034,14 @@
       <w:r>
         <w:t xml:space="preserve"> </w:t>
       </w:r>
+      <w:proofErr w:type="spellStart"/>
       <w:r>
         <w:rPr>
           <w:rStyle w:val="Literal"/>
         </w:rPr>
         <w:t>rustdoc</w:t>
       </w:r>
+      <w:proofErr w:type="spellEnd"/>
       <w:r>
         <w:t xml:space="preserve"> </w:t>
       </w:r>
@@ -5340,12 +5371,14 @@
       <w:r>
         <w:t xml:space="preserve"> </w:t>
       </w:r>
+      <w:proofErr w:type="spellStart"/>
       <w:r>
         <w:rPr>
           <w:rStyle w:val="Literal"/>
         </w:rPr>
         <w:t>add_one</w:t>
       </w:r>
+      <w:proofErr w:type="spellEnd"/>
       <w:r>
         <w:t xml:space="preserve"> </w:t>
       </w:r>
@@ -5578,12 +5611,14 @@
       <w:r>
         <w:t xml:space="preserve"> </w:t>
       </w:r>
+      <w:proofErr w:type="spellStart"/>
       <w:r>
         <w:rPr>
           <w:rStyle w:val="Literal"/>
         </w:rPr>
         <w:t>add_one</w:t>
       </w:r>
+      <w:proofErr w:type="spellEnd"/>
       <w:r>
         <w:t xml:space="preserve"> </w:t>
       </w:r>
@@ -7239,12 +7274,14 @@
       <w:r>
         <w:t xml:space="preserve"> </w:t>
       </w:r>
+      <w:proofErr w:type="spellStart"/>
       <w:r>
         <w:rPr>
           <w:rStyle w:val="Literal"/>
         </w:rPr>
         <w:t>add_one</w:t>
       </w:r>
+      <w:proofErr w:type="spellEnd"/>
       <w:r>
         <w:t xml:space="preserve"> </w:t>
       </w:r>
@@ -7589,11 +7626,19 @@
       <w:r>
         <w:t xml:space="preserve"> </w:t>
       </w:r>
+      <w:proofErr w:type="spellStart"/>
       <w:r>
         <w:rPr>
           <w:rStyle w:val="Literal"/>
         </w:rPr>
-        <w:t>assert_eq!</w:t>
+        <w:t>assert_eq</w:t>
+      </w:r>
+      <w:proofErr w:type="spellEnd"/>
+      <w:r>
+        <w:rPr>
+          <w:rStyle w:val="Literal"/>
+        </w:rPr>
+        <w:t>!</w:t>
       </w:r>
       <w:r>
         <w:t xml:space="preserve"> </w:t>
@@ -8224,12 +8269,14 @@
       <w:r>
         <w:t xml:space="preserve"> </w:t>
       </w:r>
+      <w:proofErr w:type="spellStart"/>
       <w:r>
         <w:rPr>
           <w:rStyle w:val="Literal"/>
         </w:rPr>
         <w:t>my_crate</w:t>
       </w:r>
+      <w:proofErr w:type="spellEnd"/>
       <w:r>
         <w:t xml:space="preserve"> </w:t>
       </w:r>
@@ -8257,12 +8304,14 @@
       <w:r>
         <w:t xml:space="preserve"> </w:t>
       </w:r>
+      <w:proofErr w:type="spellStart"/>
       <w:r>
         <w:rPr>
           <w:rStyle w:val="Literal"/>
         </w:rPr>
         <w:t>add_one</w:t>
       </w:r>
+      <w:proofErr w:type="spellEnd"/>
       <w:r>
         <w:t xml:space="preserve"> </w:t>
       </w:r>
@@ -8504,12 +8553,14 @@
       <w:r>
         <w:t xml:space="preserve"> </w:t>
       </w:r>
+      <w:proofErr w:type="spellStart"/>
       <w:r>
         <w:rPr>
           <w:rStyle w:val="Literal"/>
         </w:rPr>
         <w:t>my_crate</w:t>
       </w:r>
+      <w:proofErr w:type="spellEnd"/>
       <w:r>
         <w:t xml:space="preserve"> </w:t>
       </w:r>
@@ -9069,12 +9120,14 @@
       <w:r>
         <w:t xml:space="preserve"> </w:t>
       </w:r>
+      <w:proofErr w:type="spellStart"/>
       <w:r>
         <w:rPr>
           <w:rStyle w:val="Literal"/>
         </w:rPr>
         <w:t>my_crate</w:t>
       </w:r>
+      <w:proofErr w:type="spellEnd"/>
       <w:r>
         <w:t xml:space="preserve"> </w:t>
       </w:r>
@@ -9277,12 +9330,14 @@
       <w:r>
         <w:t xml:space="preserve"> </w:t>
       </w:r>
+      <w:proofErr w:type="spellStart"/>
       <w:r>
         <w:rPr>
           <w:rStyle w:val="Literal"/>
         </w:rPr>
         <w:t>my_crate</w:t>
       </w:r>
+      <w:proofErr w:type="spellEnd"/>
       <w:r>
         <w:t xml:space="preserve"> </w:t>
       </w:r>
@@ -9993,9 +10048,11 @@
       <w:r>
         <w:t xml:space="preserve"> </w:t>
       </w:r>
+      <w:proofErr w:type="spellStart"/>
       <w:r>
         <w:t>structs</w:t>
       </w:r>
+      <w:proofErr w:type="spellEnd"/>
       <w:r>
         <w:t xml:space="preserve"> </w:t>
       </w:r>
@@ -10239,11 +10296,61 @@
         </w:rPr>
         <w:t xml:space="preserve"> </w:t>
       </w:r>
+      <w:proofErr w:type="spellStart"/>
       <w:r>
         <w:rPr>
           <w:rStyle w:val="Literal"/>
         </w:rPr>
-        <w:t>my_crate::some_module::another_module::UsefulType;</w:t>
+        <w:t>my_crate</w:t>
+      </w:r>
+      <w:proofErr w:type="spellEnd"/>
+      <w:r>
+        <w:rPr>
+          <w:rStyle w:val="Literal"/>
+        </w:rPr>
+        <w:t>::</w:t>
+      </w:r>
+      <w:proofErr w:type="spellStart"/>
+      <w:r>
+        <w:rPr>
+          <w:rStyle w:val="Literal"/>
+        </w:rPr>
+        <w:t>some_module</w:t>
+      </w:r>
+      <w:proofErr w:type="spellEnd"/>
+      <w:r>
+        <w:rPr>
+          <w:rStyle w:val="Literal"/>
+        </w:rPr>
+        <w:t>::</w:t>
+      </w:r>
+      <w:proofErr w:type="spellStart"/>
+      <w:r>
+        <w:rPr>
+          <w:rStyle w:val="Literal"/>
+        </w:rPr>
+        <w:t>another_module</w:t>
+      </w:r>
+      <w:proofErr w:type="spellEnd"/>
+      <w:r>
+        <w:rPr>
+          <w:rStyle w:val="Literal"/>
+        </w:rPr>
+        <w:t>::</w:t>
+      </w:r>
+      <w:proofErr w:type="spellStart"/>
+      <w:r>
+        <w:rPr>
+          <w:rStyle w:val="Literal"/>
+        </w:rPr>
+        <w:t>UsefulType</w:t>
+      </w:r>
+      <w:proofErr w:type="spellEnd"/>
+      <w:r>
+        <w:rPr>
+          <w:rStyle w:val="Literal"/>
+        </w:rPr>
+        <w:t>;</w:t>
       </w:r>
       <w:r>
         <w:t xml:space="preserve"> </w:t>
@@ -10272,11 +10379,33 @@
         </w:rPr>
         <w:t xml:space="preserve"> </w:t>
       </w:r>
+      <w:proofErr w:type="spellStart"/>
       <w:r>
         <w:rPr>
           <w:rStyle w:val="Literal"/>
         </w:rPr>
-        <w:t>my_crate::UsefulType;</w:t>
+        <w:t>my_crate</w:t>
+      </w:r>
+      <w:proofErr w:type="spellEnd"/>
+      <w:r>
+        <w:rPr>
+          <w:rStyle w:val="Literal"/>
+        </w:rPr>
+        <w:t>::</w:t>
+      </w:r>
+      <w:proofErr w:type="spellStart"/>
+      <w:r>
+        <w:rPr>
+          <w:rStyle w:val="Literal"/>
+        </w:rPr>
+        <w:t>UsefulType</w:t>
+      </w:r>
+      <w:proofErr w:type="spellEnd"/>
+      <w:r>
+        <w:rPr>
+          <w:rStyle w:val="Literal"/>
+        </w:rPr>
+        <w:t>;</w:t>
       </w:r>
       <w:r>
         <w:t>.</w:t>
@@ -11143,9 +11272,11 @@
       <w:r>
         <w:t xml:space="preserve"> </w:t>
       </w:r>
+      <w:proofErr w:type="spellStart"/>
       <w:r>
         <w:t>enums</w:t>
       </w:r>
+      <w:proofErr w:type="spellEnd"/>
       <w:r>
         <w:t xml:space="preserve"> </w:t>
       </w:r>
@@ -11155,12 +11286,14 @@
       <w:r>
         <w:t xml:space="preserve"> </w:t>
       </w:r>
+      <w:proofErr w:type="spellStart"/>
       <w:r>
         <w:rPr>
           <w:rStyle w:val="Literal"/>
         </w:rPr>
         <w:t>PrimaryColor</w:t>
       </w:r>
+      <w:proofErr w:type="spellEnd"/>
       <w:r>
         <w:t xml:space="preserve"> </w:t>
       </w:r>
@@ -11170,12 +11303,14 @@
       <w:r>
         <w:t xml:space="preserve"> </w:t>
       </w:r>
+      <w:proofErr w:type="spellStart"/>
       <w:r>
         <w:rPr>
           <w:rStyle w:val="Literal"/>
         </w:rPr>
         <w:t>SecondaryColor</w:t>
       </w:r>
+      <w:proofErr w:type="spellEnd"/>
       <w:r>
         <w:t xml:space="preserve"> </w:t>
       </w:r>
@@ -11191,12 +11326,14 @@
       <w:r>
         <w:t xml:space="preserve"> </w:t>
       </w:r>
+      <w:proofErr w:type="spellStart"/>
       <w:r>
         <w:rPr>
           <w:rStyle w:val="Literal"/>
         </w:rPr>
         <w:t>utils</w:t>
       </w:r>
+      <w:proofErr w:type="spellEnd"/>
       <w:r>
         <w:t xml:space="preserve"> </w:t>
       </w:r>
@@ -12000,12 +12137,14 @@
       <w:r>
         <w:t xml:space="preserve"> </w:t>
       </w:r>
+      <w:proofErr w:type="spellStart"/>
       <w:r>
         <w:rPr>
           <w:rStyle w:val="Literal"/>
         </w:rPr>
         <w:t>utils</w:t>
       </w:r>
+      <w:proofErr w:type="spellEnd"/>
       <w:r>
         <w:t xml:space="preserve"> </w:t>
       </w:r>
@@ -12315,12 +12454,14 @@
       <w:r>
         <w:t xml:space="preserve"> </w:t>
       </w:r>
+      <w:proofErr w:type="spellStart"/>
       <w:r>
         <w:rPr>
           <w:rStyle w:val="Literal"/>
         </w:rPr>
         <w:t>utils</w:t>
       </w:r>
+      <w:proofErr w:type="spellEnd"/>
       <w:r>
         <w:t xml:space="preserve"> </w:t>
       </w:r>
@@ -12350,12 +12491,14 @@
       <w:r>
         <w:t xml:space="preserve"> </w:t>
       </w:r>
+      <w:proofErr w:type="spellStart"/>
       <w:r>
         <w:rPr>
           <w:rStyle w:val="Literal"/>
         </w:rPr>
         <w:t>PrimaryColor</w:t>
       </w:r>
+      <w:proofErr w:type="spellEnd"/>
       <w:r>
         <w:t xml:space="preserve"> </w:t>
       </w:r>
@@ -12365,12 +12508,14 @@
       <w:r>
         <w:t xml:space="preserve"> </w:t>
       </w:r>
+      <w:proofErr w:type="spellStart"/>
       <w:r>
         <w:rPr>
           <w:rStyle w:val="Literal"/>
         </w:rPr>
         <w:t>SecondaryColor</w:t>
       </w:r>
+      <w:proofErr w:type="spellEnd"/>
       <w:r>
         <w:t xml:space="preserve"> </w:t>
       </w:r>
@@ -12494,12 +12639,14 @@
       <w:r>
         <w:t xml:space="preserve"> </w:t>
       </w:r>
+      <w:proofErr w:type="spellStart"/>
       <w:r>
         <w:rPr>
           <w:rStyle w:val="Literal"/>
         </w:rPr>
         <w:t>utils</w:t>
       </w:r>
+      <w:proofErr w:type="spellEnd"/>
       <w:r>
         <w:t xml:space="preserve"> </w:t>
       </w:r>
@@ -12754,12 +12901,14 @@
       <w:r>
         <w:t xml:space="preserve"> </w:t>
       </w:r>
+      <w:proofErr w:type="spellStart"/>
       <w:r>
         <w:rPr>
           <w:rStyle w:val="Literal"/>
         </w:rPr>
         <w:t>PrimaryColor</w:t>
       </w:r>
+      <w:proofErr w:type="spellEnd"/>
       <w:r>
         <w:t xml:space="preserve"> </w:t>
       </w:r>
@@ -13197,12 +13346,14 @@
       <w:r>
         <w:t xml:space="preserve"> </w:t>
       </w:r>
+      <w:proofErr w:type="spellStart"/>
       <w:r>
         <w:rPr>
           <w:rStyle w:val="Literal"/>
         </w:rPr>
         <w:t>PrimaryColor</w:t>
       </w:r>
+      <w:proofErr w:type="spellEnd"/>
       <w:r>
         <w:t xml:space="preserve"> </w:t>
       </w:r>
@@ -13272,12 +13423,14 @@
       <w:r>
         <w:t xml:space="preserve"> </w:t>
       </w:r>
+      <w:proofErr w:type="spellStart"/>
       <w:r>
         <w:rPr>
           <w:rStyle w:val="Literal"/>
         </w:rPr>
         <w:t>utils</w:t>
       </w:r>
+      <w:proofErr w:type="spellEnd"/>
       <w:r>
         <w:t xml:space="preserve"> </w:t>
       </w:r>
@@ -13527,12 +13680,14 @@
       <w:r>
         <w:t xml:space="preserve"> </w:t>
       </w:r>
+      <w:proofErr w:type="spellStart"/>
       <w:r>
         <w:rPr>
           <w:rStyle w:val="Literal"/>
         </w:rPr>
         <w:t>utils</w:t>
       </w:r>
+      <w:proofErr w:type="spellEnd"/>
       <w:r>
         <w:t xml:space="preserve"> </w:t>
       </w:r>
@@ -16959,12 +17114,14 @@
       <w:r>
         <w:t xml:space="preserve"> </w:t>
       </w:r>
+      <w:proofErr w:type="spellStart"/>
       <w:r>
         <w:rPr>
           <w:rStyle w:val="EmphasisItalic"/>
         </w:rPr>
         <w:t>Cargo.toml</w:t>
       </w:r>
+      <w:proofErr w:type="spellEnd"/>
       <w:r>
         <w:t>.</w:t>
       </w:r>
@@ -17432,12 +17589,14 @@
       <w:r>
         <w:t xml:space="preserve"> </w:t>
       </w:r>
+      <w:proofErr w:type="spellStart"/>
       <w:r>
         <w:rPr>
           <w:rStyle w:val="EmphasisItalic"/>
         </w:rPr>
         <w:t>Cargo.toml</w:t>
       </w:r>
+      <w:proofErr w:type="spellEnd"/>
       <w:r>
         <w:t xml:space="preserve"> </w:t>
       </w:r>
@@ -17528,6 +17687,19 @@
     </w:p>
     <w:p>
       <w:pPr>
+        <w:pStyle w:val="ProductionDirective"/>
+      </w:pPr>
+      <w:r>
+        <w:t xml:space="preserve">Filename: </w:t>
+      </w:r>
+      <w:proofErr w:type="spellStart"/>
+      <w:r>
+        <w:t>Cargo.toml</w:t>
+      </w:r>
+      <w:proofErr w:type="spellEnd"/>
+    </w:p>
+    <w:p>
+      <w:pPr>
         <w:pStyle w:val="CodeA"/>
       </w:pPr>
       <w:r>
@@ -18179,12 +18351,14 @@
       <w:r>
         <w:t xml:space="preserve"> </w:t>
       </w:r>
+      <w:proofErr w:type="spellStart"/>
       <w:r>
         <w:rPr>
           <w:rStyle w:val="EmphasisItalic"/>
         </w:rPr>
         <w:t>Cargo.toml</w:t>
       </w:r>
+      <w:proofErr w:type="spellEnd"/>
       <w:r>
         <w:t>.</w:t>
       </w:r>
@@ -18654,6 +18828,19 @@
     </w:p>
     <w:p>
       <w:pPr>
+        <w:pStyle w:val="ProductionDirective"/>
+      </w:pPr>
+      <w:r>
+        <w:t xml:space="preserve">Filename: </w:t>
+      </w:r>
+      <w:proofErr w:type="spellStart"/>
+      <w:r>
+        <w:t>Cargo.toml</w:t>
+      </w:r>
+      <w:proofErr w:type="spellEnd"/>
+    </w:p>
+    <w:p>
+      <w:pPr>
         <w:pStyle w:val="CodeA"/>
       </w:pPr>
       <w:r>
@@ -19500,12 +19687,14 @@
       <w:r>
         <w:t xml:space="preserve"> </w:t>
       </w:r>
+      <w:proofErr w:type="spellStart"/>
       <w:r>
         <w:rPr>
           <w:rStyle w:val="EmphasisItalic"/>
         </w:rPr>
         <w:t>Cargo.toml</w:t>
       </w:r>
+      <w:proofErr w:type="spellEnd"/>
       <w:r>
         <w:t xml:space="preserve"> </w:t>
       </w:r>
@@ -19575,30 +19764,24 @@
     </w:p>
     <w:p>
       <w:pPr>
-        <w:pStyle w:val="CodeA"/>
-      </w:pPr>
-      <w:r>
-        <w:t>[package]</w:t>
-      </w:r>
+        <w:pStyle w:val="ProductionDirective"/>
+      </w:pPr>
+      <w:r>
+        <w:t xml:space="preserve">Filename: </w:t>
+      </w:r>
+      <w:proofErr w:type="spellStart"/>
+      <w:r>
+        <w:t>Cargo.toml</w:t>
+      </w:r>
+      <w:proofErr w:type="spellEnd"/>
     </w:p>
     <w:p>
       <w:pPr>
-        <w:pStyle w:val="CodeB"/>
-      </w:pPr>
-      <w:r>
-        <w:t>name</w:t>
-      </w:r>
-      <w:r>
-        <w:t xml:space="preserve"> </w:t>
-      </w:r>
-      <w:r>
-        <w:t>=</w:t>
-      </w:r>
-      <w:r>
-        <w:t xml:space="preserve"> </w:t>
-      </w:r>
-      <w:r>
-        <w:t>"guessing_game"</w:t>
+        <w:pStyle w:val="CodeA"/>
+      </w:pPr>
+      <w:r>
+        <w:lastRenderedPageBreak/>
+        <w:t>[package]</w:t>
       </w:r>
     </w:p>
     <w:p>
@@ -19606,7 +19789,26 @@
         <w:pStyle w:val="CodeB"/>
       </w:pPr>
       <w:r>
-        <w:lastRenderedPageBreak/>
+        <w:t>name</w:t>
+      </w:r>
+      <w:r>
+        <w:t xml:space="preserve"> </w:t>
+      </w:r>
+      <w:r>
+        <w:t>=</w:t>
+      </w:r>
+      <w:r>
+        <w:t xml:space="preserve"> </w:t>
+      </w:r>
+      <w:r>
+        <w:t>"guessing_game"</w:t>
+      </w:r>
+    </w:p>
+    <w:p>
+      <w:pPr>
+        <w:pStyle w:val="CodeB"/>
+      </w:pPr>
+      <w:r>
         <w:t>version</w:t>
       </w:r>
       <w:r>
@@ -21128,6 +21330,7 @@
         <w:pStyle w:val="BodyFirst"/>
       </w:pPr>
       <w:r>
+        <w:lastRenderedPageBreak/>
         <w:t>When</w:t>
       </w:r>
       <w:r>
@@ -21268,12 +21471,14 @@
       <w:r>
         <w:t xml:space="preserve"> </w:t>
       </w:r>
+      <w:proofErr w:type="spellStart"/>
       <w:r>
         <w:rPr>
           <w:rStyle w:val="EmphasisItalic"/>
         </w:rPr>
         <w:t>Cargo.toml</w:t>
       </w:r>
+      <w:proofErr w:type="spellEnd"/>
       <w:r>
         <w:t xml:space="preserve"> </w:t>
       </w:r>
@@ -21329,7 +21534,6 @@
         <w:rPr>
           <w:rStyle w:val="EmphasisItalic"/>
         </w:rPr>
-        <w:lastRenderedPageBreak/>
         <w:t>http://semver.org</w:t>
       </w:r>
       <w:r>
@@ -22126,12 +22330,14 @@
       <w:r>
         <w:t xml:space="preserve"> </w:t>
       </w:r>
+      <w:proofErr w:type="spellStart"/>
       <w:r>
         <w:rPr>
           <w:rStyle w:val="EmphasisItalic"/>
         </w:rPr>
         <w:t>Cargo.lock</w:t>
       </w:r>
+      <w:proofErr w:type="spellEnd"/>
       <w:r>
         <w:t xml:space="preserve"> </w:t>
       </w:r>
@@ -22171,12 +22377,14 @@
       <w:r>
         <w:t xml:space="preserve"> </w:t>
       </w:r>
+      <w:proofErr w:type="spellStart"/>
       <w:r>
         <w:rPr>
           <w:rStyle w:val="EmphasisItalic"/>
         </w:rPr>
         <w:t>Cargo.lock</w:t>
       </w:r>
+      <w:proofErr w:type="spellEnd"/>
       <w:r>
         <w:t xml:space="preserve"> </w:t>
       </w:r>
@@ -23239,12 +23447,14 @@
       <w:r>
         <w:t xml:space="preserve"> </w:t>
       </w:r>
+      <w:proofErr w:type="spellStart"/>
       <w:r>
         <w:rPr>
           <w:rStyle w:val="EmphasisItalic"/>
         </w:rPr>
         <w:t>Cargo.lock</w:t>
       </w:r>
+      <w:proofErr w:type="spellEnd"/>
       <w:r>
         <w:t xml:space="preserve"> </w:t>
       </w:r>
@@ -23470,12 +23680,14 @@
       <w:r>
         <w:t xml:space="preserve"> </w:t>
       </w:r>
+      <w:proofErr w:type="spellStart"/>
       <w:r>
         <w:rPr>
           <w:rStyle w:val="Literal"/>
         </w:rPr>
         <w:t>add_one</w:t>
       </w:r>
+      <w:proofErr w:type="spellEnd"/>
       <w:r>
         <w:t xml:space="preserve"> </w:t>
       </w:r>
@@ -23533,12 +23745,14 @@
       <w:r>
         <w:t xml:space="preserve"> </w:t>
       </w:r>
+      <w:proofErr w:type="spellStart"/>
       <w:r>
         <w:rPr>
           <w:rStyle w:val="Literal"/>
         </w:rPr>
         <w:t>add_two</w:t>
       </w:r>
+      <w:proofErr w:type="spellEnd"/>
       <w:r>
         <w:t xml:space="preserve"> </w:t>
       </w:r>
@@ -23677,6 +23891,7 @@
         <w:pStyle w:val="CodeA"/>
       </w:pPr>
       <w:r>
+        <w:lastRenderedPageBreak/>
         <w:t>$</w:t>
       </w:r>
       <w:r>
@@ -23744,7 +23959,6 @@
         <w:pStyle w:val="CodeC"/>
       </w:pPr>
       <w:r>
-        <w:lastRenderedPageBreak/>
         <w:t>$</w:t>
       </w:r>
       <w:r>
@@ -23806,12 +24020,14 @@
       <w:r>
         <w:t xml:space="preserve"> </w:t>
       </w:r>
+      <w:proofErr w:type="spellStart"/>
       <w:r>
         <w:rPr>
           <w:rStyle w:val="EmphasisItalic"/>
         </w:rPr>
         <w:t>Cargo.toml</w:t>
       </w:r>
+      <w:proofErr w:type="spellEnd"/>
       <w:r>
         <w:t xml:space="preserve"> </w:t>
       </w:r>
@@ -23953,6 +24169,19 @@
     </w:p>
     <w:p>
       <w:pPr>
+        <w:pStyle w:val="ProductionDirective"/>
+      </w:pPr>
+      <w:r>
+        <w:t xml:space="preserve">Filename: </w:t>
+      </w:r>
+      <w:proofErr w:type="spellStart"/>
+      <w:r>
+        <w:t>Cargo.toml</w:t>
+      </w:r>
+      <w:proofErr w:type="spellEnd"/>
+    </w:p>
+    <w:p>
+      <w:pPr>
         <w:pStyle w:val="CodeSingle"/>
       </w:pPr>
       <w:r>
@@ -24080,12 +24309,14 @@
       <w:r>
         <w:t xml:space="preserve"> </w:t>
       </w:r>
+      <w:proofErr w:type="spellStart"/>
       <w:r>
         <w:rPr>
           <w:rStyle w:val="EmphasisItalic"/>
         </w:rPr>
         <w:t>Cargo.toml</w:t>
       </w:r>
+      <w:proofErr w:type="spellEnd"/>
       <w:r>
         <w:t xml:space="preserve"> </w:t>
       </w:r>
@@ -24178,9 +24409,6 @@
     <w:p>
       <w:pPr>
         <w:pStyle w:val="BodyFirst"/>
-        <w:rPr>
-          <w:szCs w:val="24"/>
-        </w:rPr>
       </w:pPr>
       <w:r>
         <w:t xml:space="preserve">By default, </w:t>
@@ -24383,12 +24611,14 @@
       <w:r>
         <w:t xml:space="preserve"> </w:t>
       </w:r>
+      <w:proofErr w:type="spellStart"/>
       <w:r>
         <w:rPr>
           <w:rStyle w:val="EmphasisItalic"/>
         </w:rPr>
         <w:t>Cargo.toml</w:t>
       </w:r>
+      <w:proofErr w:type="spellEnd"/>
       <w:r>
         <w:t>.</w:t>
       </w:r>
@@ -24611,12 +24841,14 @@
       <w:r>
         <w:t xml:space="preserve"> </w:t>
       </w:r>
+      <w:proofErr w:type="spellStart"/>
       <w:r>
         <w:rPr>
           <w:rStyle w:val="EmphasisItalic"/>
         </w:rPr>
         <w:t>Cargo.toml</w:t>
       </w:r>
+      <w:proofErr w:type="spellEnd"/>
       <w:r>
         <w:t xml:space="preserve"> </w:t>
       </w:r>
@@ -24773,12 +25005,14 @@
       <w:r>
         <w:t xml:space="preserve"> </w:t>
       </w:r>
+      <w:proofErr w:type="spellStart"/>
       <w:r>
         <w:rPr>
           <w:rStyle w:val="EmphasisItalic"/>
         </w:rPr>
         <w:t>Cargo.toml</w:t>
       </w:r>
+      <w:proofErr w:type="spellEnd"/>
       <w:r>
         <w:t xml:space="preserve"> </w:t>
       </w:r>
@@ -24809,58 +25043,68 @@
     </w:p>
     <w:p>
       <w:pPr>
-        <w:pStyle w:val="CodeA"/>
-      </w:pPr>
-      <w:r>
-        <w:t>[dependencies]</w:t>
-      </w:r>
+        <w:pStyle w:val="ProductionDirective"/>
+      </w:pPr>
+      <w:r>
+        <w:t>Filename: Cargo.toml</w:t>
+      </w:r>
+      <w:bookmarkStart w:id="16" w:name="_GoBack"/>
+      <w:bookmarkEnd w:id="16"/>
     </w:p>
     <w:p>
       <w:pPr>
-        <w:pStyle w:val="CodeC"/>
-      </w:pPr>
-      <w:r>
-        <w:t>add-one</w:t>
-      </w:r>
-      <w:r>
-        <w:t xml:space="preserve"> </w:t>
-      </w:r>
-      <w:r>
-        <w:t>=</w:t>
-      </w:r>
-      <w:r>
-        <w:t xml:space="preserve"> </w:t>
-      </w:r>
-      <w:r>
-        <w:t>{</w:t>
-      </w:r>
-      <w:r>
-        <w:t xml:space="preserve"> </w:t>
-      </w:r>
-      <w:r>
-        <w:t>path</w:t>
-      </w:r>
-      <w:r>
-        <w:t xml:space="preserve"> </w:t>
-      </w:r>
-      <w:r>
-        <w:t>=</w:t>
-      </w:r>
-      <w:r>
-        <w:t xml:space="preserve"> </w:t>
-      </w:r>
-      <w:r>
-        <w:t>"add-one"</w:t>
-      </w:r>
-      <w:r>
-        <w:t xml:space="preserve"> </w:t>
-      </w:r>
-      <w:r>
-        <w:t>}</w:t>
+        <w:pStyle w:val="CodeA"/>
+      </w:pPr>
+      <w:r>
+        <w:t>[dependencies]</w:t>
       </w:r>
     </w:p>
     <w:p>
       <w:pPr>
+        <w:pStyle w:val="CodeC"/>
+      </w:pPr>
+      <w:r>
+        <w:t>add-one</w:t>
+      </w:r>
+      <w:r>
+        <w:t xml:space="preserve"> </w:t>
+      </w:r>
+      <w:r>
+        <w:t>=</w:t>
+      </w:r>
+      <w:r>
+        <w:t xml:space="preserve"> </w:t>
+      </w:r>
+      <w:r>
+        <w:t>{</w:t>
+      </w:r>
+      <w:r>
+        <w:t xml:space="preserve"> </w:t>
+      </w:r>
+      <w:r>
+        <w:t>path</w:t>
+      </w:r>
+      <w:r>
+        <w:t xml:space="preserve"> </w:t>
+      </w:r>
+      <w:r>
+        <w:t>=</w:t>
+      </w:r>
+      <w:r>
+        <w:t xml:space="preserve"> </w:t>
+      </w:r>
+      <w:r>
+        <w:t>"add-one"</w:t>
+      </w:r>
+      <w:r>
+        <w:t xml:space="preserve"> </w:t>
+      </w:r>
+      <w:r>
+        <w:t>}</w:t>
+      </w:r>
+    </w:p>
+    <w:p>
+      <w:pPr>
         <w:pStyle w:val="Body"/>
       </w:pPr>
       <w:r>
@@ -24893,12 +25137,14 @@
       <w:r>
         <w:t xml:space="preserve"> </w:t>
       </w:r>
+      <w:proofErr w:type="spellStart"/>
       <w:r>
         <w:rPr>
           <w:rStyle w:val="EmphasisItalic"/>
         </w:rPr>
         <w:t>Cargo.toml</w:t>
       </w:r>
+      <w:proofErr w:type="spellEnd"/>
       <w:r>
         <w:t xml:space="preserve"> </w:t>
       </w:r>
@@ -25051,8 +25297,8 @@
       <w:pPr>
         <w:pStyle w:val="HeadB"/>
       </w:pPr>
-      <w:bookmarkStart w:id="16" w:name="creating-the-second-crate-in-the-workspa"/>
-      <w:bookmarkEnd w:id="16"/>
+      <w:bookmarkStart w:id="17" w:name="creating-the-second-crate-in-the-workspa"/>
+      <w:bookmarkEnd w:id="17"/>
       <w:r>
         <w:t>Creating</w:t>
       </w:r>
@@ -25221,6 +25467,7 @@
         <w:pStyle w:val="Body"/>
       </w:pPr>
       <w:r>
+        <w:lastRenderedPageBreak/>
         <w:t>Your</w:t>
       </w:r>
       <w:r>
@@ -25314,7 +25561,6 @@
         <w:pStyle w:val="CodeB"/>
       </w:pPr>
       <w:r>
-        <w:lastRenderedPageBreak/>
         <w:t>│</w:t>
       </w:r>
       <w:r>
@@ -25415,7 +25661,21 @@
         <w:rPr>
           <w:rStyle w:val="EmphasisItalic"/>
         </w:rPr>
-        <w:t>add-one/src/lib.rs</w:t>
+        <w:t>add-one/</w:t>
+      </w:r>
+      <w:proofErr w:type="spellStart"/>
+      <w:r>
+        <w:rPr>
+          <w:rStyle w:val="EmphasisItalic"/>
+        </w:rPr>
+        <w:t>src</w:t>
+      </w:r>
+      <w:proofErr w:type="spellEnd"/>
+      <w:r>
+        <w:rPr>
+          <w:rStyle w:val="EmphasisItalic"/>
+        </w:rPr>
+        <w:t>/lib.rs</w:t>
       </w:r>
       <w:r>
         <w:t>,</w:t>
@@ -25441,12 +25701,14 @@
       <w:r>
         <w:t xml:space="preserve"> </w:t>
       </w:r>
+      <w:proofErr w:type="spellStart"/>
       <w:r>
         <w:rPr>
           <w:rStyle w:val="Literal"/>
         </w:rPr>
         <w:t>add_one</w:t>
       </w:r>
+      <w:proofErr w:type="spellEnd"/>
       <w:r>
         <w:t xml:space="preserve"> </w:t>
       </w:r>
@@ -25772,12 +26034,14 @@
       <w:r>
         <w:t xml:space="preserve"> </w:t>
       </w:r>
+      <w:proofErr w:type="spellStart"/>
       <w:r>
         <w:rPr>
           <w:rStyle w:val="Literal"/>
         </w:rPr>
         <w:t>add_one</w:t>
       </w:r>
+      <w:proofErr w:type="spellEnd"/>
       <w:r>
         <w:t xml:space="preserve"> </w:t>
       </w:r>
@@ -25817,76 +26081,55 @@
     </w:p>
     <w:p>
       <w:pPr>
-        <w:pStyle w:val="CodeA"/>
-      </w:pPr>
-      <w:r>
-        <w:t>extern</w:t>
-      </w:r>
-      <w:r>
-        <w:t xml:space="preserve"> </w:t>
-      </w:r>
-      <w:r>
-        <w:t>crate</w:t>
-      </w:r>
-      <w:r>
-        <w:t xml:space="preserve"> </w:t>
-      </w:r>
-      <w:r>
-        <w:t>add_one;</w:t>
+        <w:pStyle w:val="ProductionDirective"/>
+      </w:pPr>
+      <w:r>
+        <w:t>Filename: src/main.rs</w:t>
       </w:r>
     </w:p>
     <w:p>
       <w:pPr>
-        <w:pStyle w:val="CodeB"/>
-      </w:pPr>
+        <w:pStyle w:val="CodeA"/>
+      </w:pPr>
+      <w:r>
+        <w:t>extern</w:t>
+      </w:r>
+      <w:r>
+        <w:t xml:space="preserve"> </w:t>
+      </w:r>
+      <w:r>
+        <w:t>crate</w:t>
+      </w:r>
+      <w:r>
+        <w:t xml:space="preserve"> </w:t>
+      </w:r>
+      <w:r>
+        <w:t>add_one;</w:t>
+      </w:r>
     </w:p>
     <w:p>
       <w:pPr>
         <w:pStyle w:val="CodeB"/>
       </w:pPr>
-      <w:r>
-        <w:t>fn</w:t>
-      </w:r>
-      <w:r>
-        <w:t xml:space="preserve"> </w:t>
-      </w:r>
-      <w:r>
-        <w:t>main()</w:t>
-      </w:r>
-      <w:r>
-        <w:t xml:space="preserve"> </w:t>
-      </w:r>
-      <w:r>
-        <w:t>{</w:t>
-      </w:r>
     </w:p>
     <w:p>
       <w:pPr>
         <w:pStyle w:val="CodeB"/>
       </w:pPr>
       <w:r>
-        <w:t xml:space="preserve">    </w:t>
-      </w:r>
-      <w:r>
-        <w:t>let</w:t>
-      </w:r>
-      <w:r>
-        <w:t xml:space="preserve"> </w:t>
-      </w:r>
-      <w:r>
-        <w:t>num</w:t>
-      </w:r>
-      <w:r>
-        <w:t xml:space="preserve"> </w:t>
-      </w:r>
-      <w:r>
-        <w:t>=</w:t>
-      </w:r>
-      <w:r>
-        <w:t xml:space="preserve"> </w:t>
-      </w:r>
-      <w:r>
-        <w:t>10;</w:t>
+        <w:t>fn</w:t>
+      </w:r>
+      <w:r>
+        <w:t xml:space="preserve"> </w:t>
+      </w:r>
+      <w:r>
+        <w:t>main()</w:t>
+      </w:r>
+      <w:r>
+        <w:t xml:space="preserve"> </w:t>
+      </w:r>
+      <w:r>
+        <w:t>{</w:t>
       </w:r>
     </w:p>
     <w:p>
@@ -25897,67 +26140,96 @@
         <w:t xml:space="preserve">    </w:t>
       </w:r>
       <w:r>
-        <w:t>println!("Hello,</w:t>
-      </w:r>
-      <w:r>
-        <w:t xml:space="preserve"> </w:t>
-      </w:r>
-      <w:r>
-        <w:t>world!</w:t>
-      </w:r>
-      <w:r>
-        <w:t xml:space="preserve"> </w:t>
-      </w:r>
-      <w:r>
-        <w:t>{}</w:t>
-      </w:r>
-      <w:r>
-        <w:t xml:space="preserve"> </w:t>
-      </w:r>
-      <w:r>
-        <w:t>plus</w:t>
-      </w:r>
-      <w:r>
-        <w:t xml:space="preserve"> </w:t>
-      </w:r>
-      <w:r>
-        <w:t>one</w:t>
-      </w:r>
-      <w:r>
-        <w:t xml:space="preserve"> </w:t>
-      </w:r>
-      <w:r>
-        <w:t>is</w:t>
-      </w:r>
-      <w:r>
-        <w:t xml:space="preserve"> </w:t>
-      </w:r>
-      <w:r>
-        <w:t>{}!",</w:t>
-      </w:r>
-      <w:r>
-        <w:t xml:space="preserve"> </w:t>
-      </w:r>
-      <w:r>
-        <w:t>num,</w:t>
-      </w:r>
-      <w:r>
-        <w:t xml:space="preserve"> </w:t>
-      </w:r>
-      <w:r>
-        <w:t>add_one::add_one(num));</w:t>
+        <w:t>let</w:t>
+      </w:r>
+      <w:r>
+        <w:t xml:space="preserve"> </w:t>
+      </w:r>
+      <w:r>
+        <w:t>num</w:t>
+      </w:r>
+      <w:r>
+        <w:t xml:space="preserve"> </w:t>
+      </w:r>
+      <w:r>
+        <w:t>=</w:t>
+      </w:r>
+      <w:r>
+        <w:t xml:space="preserve"> </w:t>
+      </w:r>
+      <w:r>
+        <w:t>10;</w:t>
       </w:r>
     </w:p>
     <w:p>
       <w:pPr>
-        <w:pStyle w:val="CodeC"/>
-      </w:pPr>
-      <w:r>
-        <w:t>}</w:t>
+        <w:pStyle w:val="CodeB"/>
+      </w:pPr>
+      <w:r>
+        <w:t xml:space="preserve">    </w:t>
+      </w:r>
+      <w:r>
+        <w:t>println!("Hello,</w:t>
+      </w:r>
+      <w:r>
+        <w:t xml:space="preserve"> </w:t>
+      </w:r>
+      <w:r>
+        <w:t>world!</w:t>
+      </w:r>
+      <w:r>
+        <w:t xml:space="preserve"> </w:t>
+      </w:r>
+      <w:r>
+        <w:t>{}</w:t>
+      </w:r>
+      <w:r>
+        <w:t xml:space="preserve"> </w:t>
+      </w:r>
+      <w:r>
+        <w:t>plus</w:t>
+      </w:r>
+      <w:r>
+        <w:t xml:space="preserve"> </w:t>
+      </w:r>
+      <w:r>
+        <w:t>one</w:t>
+      </w:r>
+      <w:r>
+        <w:t xml:space="preserve"> </w:t>
+      </w:r>
+      <w:r>
+        <w:t>is</w:t>
+      </w:r>
+      <w:r>
+        <w:t xml:space="preserve"> </w:t>
+      </w:r>
+      <w:r>
+        <w:t>{}!",</w:t>
+      </w:r>
+      <w:r>
+        <w:t xml:space="preserve"> </w:t>
+      </w:r>
+      <w:r>
+        <w:t>num,</w:t>
+      </w:r>
+      <w:r>
+        <w:t xml:space="preserve"> </w:t>
+      </w:r>
+      <w:r>
+        <w:t>add_one::add_one(num));</w:t>
       </w:r>
     </w:p>
     <w:p>
       <w:pPr>
+        <w:pStyle w:val="CodeC"/>
+      </w:pPr>
+      <w:r>
+        <w:t>}</w:t>
+      </w:r>
+    </w:p>
+    <w:p>
+      <w:pPr>
         <w:pStyle w:val="Listing"/>
       </w:pPr>
       <w:r>
@@ -25972,8 +26244,6 @@
       <w:r>
         <w:t>1</w:t>
       </w:r>
-      <w:bookmarkStart w:id="17" w:name="_GoBack"/>
-      <w:bookmarkEnd w:id="17"/>
       <w:r>
         <w:t>:</w:t>
       </w:r>
@@ -26424,6 +26694,7 @@
         <w:pStyle w:val="CodeA"/>
       </w:pPr>
       <w:r>
+        <w:lastRenderedPageBreak/>
         <w:t>├──</w:t>
       </w:r>
       <w:r>
@@ -26506,7 +26777,6 @@
         <w:pStyle w:val="CodeB"/>
       </w:pPr>
       <w:r>
-        <w:lastRenderedPageBreak/>
         <w:t>│</w:t>
       </w:r>
       <w:r>
@@ -27342,12 +27612,14 @@
       <w:r>
         <w:t xml:space="preserve"> </w:t>
       </w:r>
+      <w:proofErr w:type="spellStart"/>
       <w:r>
         <w:rPr>
           <w:rStyle w:val="EmphasisItalic"/>
         </w:rPr>
         <w:t>Cargo.lock</w:t>
       </w:r>
+      <w:proofErr w:type="spellEnd"/>
       <w:r>
         <w:t>,</w:t>
       </w:r>
@@ -27384,12 +27656,14 @@
       <w:r>
         <w:t xml:space="preserve"> </w:t>
       </w:r>
+      <w:proofErr w:type="spellStart"/>
       <w:r>
         <w:rPr>
           <w:rStyle w:val="EmphasisItalic"/>
         </w:rPr>
         <w:t>Cargo.lock</w:t>
       </w:r>
+      <w:proofErr w:type="spellEnd"/>
       <w:r>
         <w:t xml:space="preserve"> </w:t>
       </w:r>
@@ -27403,8 +27677,16 @@
         <w:rPr>
           <w:rStyle w:val="EmphasisItalic"/>
         </w:rPr>
-        <w:t>add-one/Cargo.lock</w:t>
-      </w:r>
+        <w:t>add-one/</w:t>
+      </w:r>
+      <w:proofErr w:type="spellStart"/>
+      <w:r>
+        <w:rPr>
+          <w:rStyle w:val="EmphasisItalic"/>
+        </w:rPr>
+        <w:t>Cargo.lock</w:t>
+      </w:r>
+      <w:proofErr w:type="spellEnd"/>
       <w:r>
         <w:t>.</w:t>
       </w:r>
@@ -27540,12 +27822,14 @@
       <w:r>
         <w:t xml:space="preserve"> </w:t>
       </w:r>
+      <w:proofErr w:type="spellStart"/>
       <w:r>
         <w:rPr>
           <w:rStyle w:val="EmphasisItalic"/>
         </w:rPr>
         <w:t>Cargo.toml</w:t>
       </w:r>
+      <w:proofErr w:type="spellEnd"/>
       <w:r>
         <w:t xml:space="preserve"> </w:t>
       </w:r>
@@ -27559,8 +27843,16 @@
         <w:rPr>
           <w:rStyle w:val="EmphasisItalic"/>
         </w:rPr>
-        <w:t>add-one/Cargo.toml</w:t>
-      </w:r>
+        <w:t>add-one/</w:t>
+      </w:r>
+      <w:proofErr w:type="spellStart"/>
+      <w:r>
+        <w:rPr>
+          <w:rStyle w:val="EmphasisItalic"/>
+        </w:rPr>
+        <w:t>Cargo.toml</w:t>
+      </w:r>
+      <w:proofErr w:type="spellEnd"/>
       <w:r>
         <w:t>,</w:t>
       </w:r>
@@ -27672,12 +27964,14 @@
       <w:r>
         <w:t xml:space="preserve"> </w:t>
       </w:r>
+      <w:proofErr w:type="spellStart"/>
       <w:r>
         <w:rPr>
           <w:rStyle w:val="EmphasisItalic"/>
         </w:rPr>
         <w:t>Cargo.lock</w:t>
       </w:r>
+      <w:proofErr w:type="spellEnd"/>
       <w:r>
         <w:t>.</w:t>
       </w:r>
@@ -27924,8 +28218,16 @@
         <w:rPr>
           <w:rStyle w:val="EmphasisItalic"/>
         </w:rPr>
-        <w:t>add-one/Cargo.toml</w:t>
-      </w:r>
+        <w:t>add-one/</w:t>
+      </w:r>
+      <w:proofErr w:type="spellStart"/>
+      <w:r>
+        <w:rPr>
+          <w:rStyle w:val="EmphasisItalic"/>
+        </w:rPr>
+        <w:t>Cargo.toml</w:t>
+      </w:r>
+      <w:proofErr w:type="spellEnd"/>
       <w:r>
         <w:t xml:space="preserve"> </w:t>
       </w:r>
@@ -28028,8 +28330,13 @@
         <w:t xml:space="preserve"> </w:t>
       </w:r>
       <w:r>
-        <w:t>add-one/Cargo.toml</w:t>
-      </w:r>
+        <w:t>add-one/</w:t>
+      </w:r>
+      <w:proofErr w:type="spellStart"/>
+      <w:r>
+        <w:t>Cargo.toml</w:t>
+      </w:r>
+      <w:proofErr w:type="spellEnd"/>
     </w:p>
     <w:p>
       <w:pPr>
@@ -28135,7 +28442,21 @@
         <w:rPr>
           <w:rStyle w:val="EmphasisItalic"/>
         </w:rPr>
-        <w:t>add-one/src/lib.rs</w:t>
+        <w:t>add-one/</w:t>
+      </w:r>
+      <w:proofErr w:type="spellStart"/>
+      <w:r>
+        <w:rPr>
+          <w:rStyle w:val="EmphasisItalic"/>
+        </w:rPr>
+        <w:t>src</w:t>
+      </w:r>
+      <w:proofErr w:type="spellEnd"/>
+      <w:r>
+        <w:rPr>
+          <w:rStyle w:val="EmphasisItalic"/>
+        </w:rPr>
+        <w:t>/lib.rs</w:t>
       </w:r>
       <w:r>
         <w:t>,</w:t>
@@ -28287,6 +28608,7 @@
         <w:pStyle w:val="CodeA"/>
       </w:pPr>
       <w:r>
+        <w:lastRenderedPageBreak/>
         <w:t>$</w:t>
       </w:r>
       <w:r>
@@ -28364,7 +28686,6 @@
         <w:pStyle w:val="CodeB"/>
       </w:pPr>
       <w:r>
-        <w:lastRenderedPageBreak/>
         <w:t xml:space="preserve">   </w:t>
       </w:r>
       <w:r>
@@ -28522,12 +28843,14 @@
       <w:r>
         <w:t xml:space="preserve"> </w:t>
       </w:r>
+      <w:proofErr w:type="spellStart"/>
       <w:r>
         <w:rPr>
           <w:rStyle w:val="EmphasisItalic"/>
         </w:rPr>
         <w:t>Cargo.lock</w:t>
       </w:r>
+      <w:proofErr w:type="spellEnd"/>
       <w:r>
         <w:t xml:space="preserve"> </w:t>
       </w:r>
@@ -28753,12 +29076,14 @@
       <w:r>
         <w:t xml:space="preserve"> </w:t>
       </w:r>
+      <w:proofErr w:type="spellStart"/>
       <w:r>
         <w:rPr>
           <w:rStyle w:val="EmphasisItalic"/>
         </w:rPr>
         <w:t>Cargo.toml</w:t>
       </w:r>
+      <w:proofErr w:type="spellEnd"/>
       <w:r>
         <w:t xml:space="preserve"> </w:t>
       </w:r>
@@ -29123,12 +29448,14 @@
       <w:r>
         <w:t xml:space="preserve"> </w:t>
       </w:r>
+      <w:proofErr w:type="spellStart"/>
       <w:r>
         <w:rPr>
           <w:rStyle w:val="EmphasisItalic"/>
         </w:rPr>
         <w:t>Cargo.toml</w:t>
       </w:r>
+      <w:proofErr w:type="spellEnd"/>
       <w:r>
         <w:t xml:space="preserve"> </w:t>
       </w:r>
@@ -29345,12 +29672,14 @@
       <w:r>
         <w:t xml:space="preserve"> </w:t>
       </w:r>
+      <w:proofErr w:type="spellStart"/>
       <w:r>
         <w:rPr>
           <w:rStyle w:val="EmphasisItalic"/>
         </w:rPr>
         <w:t>Cargo.lock</w:t>
       </w:r>
+      <w:proofErr w:type="spellEnd"/>
       <w:r>
         <w:t>,</w:t>
       </w:r>
@@ -29828,39 +30157,57 @@
       <w:r>
         <w:t xml:space="preserve"> </w:t>
       </w:r>
-      <w:r>
-        <w:rPr>
-          <w:rStyle w:val="Literal"/>
-        </w:rPr>
-        <w:t>add_one::add_one</w:t>
-      </w:r>
-      <w:r>
-        <w:t xml:space="preserve"> </w:t>
-      </w:r>
-      <w:r>
-        <w:t>function</w:t>
-      </w:r>
-      <w:r>
-        <w:t xml:space="preserve"> </w:t>
-      </w:r>
-      <w:r>
-        <w:t>within</w:t>
-      </w:r>
-      <w:r>
-        <w:t xml:space="preserve"> </w:t>
-      </w:r>
-      <w:r>
-        <w:t>the</w:t>
-      </w:r>
-      <w:r>
-        <w:t xml:space="preserve"> </w:t>
-      </w:r>
+      <w:proofErr w:type="spellStart"/>
       <w:r>
         <w:rPr>
           <w:rStyle w:val="Literal"/>
         </w:rPr>
         <w:t>add_one</w:t>
       </w:r>
+      <w:proofErr w:type="spellEnd"/>
+      <w:r>
+        <w:rPr>
+          <w:rStyle w:val="Literal"/>
+        </w:rPr>
+        <w:t>::</w:t>
+      </w:r>
+      <w:proofErr w:type="spellStart"/>
+      <w:r>
+        <w:rPr>
+          <w:rStyle w:val="Literal"/>
+        </w:rPr>
+        <w:t>add_one</w:t>
+      </w:r>
+      <w:proofErr w:type="spellEnd"/>
+      <w:r>
+        <w:t xml:space="preserve"> </w:t>
+      </w:r>
+      <w:r>
+        <w:t>function</w:t>
+      </w:r>
+      <w:r>
+        <w:t xml:space="preserve"> </w:t>
+      </w:r>
+      <w:r>
+        <w:t>within</w:t>
+      </w:r>
+      <w:r>
+        <w:t xml:space="preserve"> </w:t>
+      </w:r>
+      <w:r>
+        <w:t>the</w:t>
+      </w:r>
+      <w:r>
+        <w:t xml:space="preserve"> </w:t>
+      </w:r>
+      <w:proofErr w:type="spellStart"/>
+      <w:r>
+        <w:rPr>
+          <w:rStyle w:val="Literal"/>
+        </w:rPr>
+        <w:t>add_one</w:t>
+      </w:r>
+      <w:proofErr w:type="spellEnd"/>
       <w:r>
         <w:t xml:space="preserve"> </w:t>
       </w:r>
@@ -29954,6 +30301,7 @@
         <w:pStyle w:val="CodeB"/>
       </w:pPr>
       <w:r>
+        <w:lastRenderedPageBreak/>
         <w:t>}</w:t>
       </w:r>
     </w:p>
@@ -29995,7 +30343,6 @@
         <w:pStyle w:val="CodeB"/>
       </w:pPr>
       <w:r>
-        <w:lastRenderedPageBreak/>
         <w:t xml:space="preserve">    </w:t>
       </w:r>
       <w:r>
@@ -30989,6 +31336,7 @@
         <w:pStyle w:val="CodeB"/>
       </w:pPr>
       <w:r>
+        <w:lastRenderedPageBreak/>
         <w:t>test</w:t>
       </w:r>
       <w:r>
@@ -31102,7 +31450,6 @@
         <w:pStyle w:val="CodeB"/>
       </w:pPr>
       <w:r>
-        <w:lastRenderedPageBreak/>
         <w:t>running</w:t>
       </w:r>
       <w:r>
@@ -32591,6 +32938,7 @@
         <w:pStyle w:val="Body"/>
       </w:pPr>
       <w:r>
+        <w:lastRenderedPageBreak/>
         <w:t>As</w:t>
       </w:r>
       <w:r>
@@ -32918,7 +33266,6 @@
         <w:pStyle w:val="BodyFirst"/>
       </w:pPr>
       <w:r>
-        <w:lastRenderedPageBreak/>
         <w:t>The</w:t>
       </w:r>
       <w:r>
@@ -34041,12 +34388,14 @@
       <w:r>
         <w:t xml:space="preserve"> </w:t>
       </w:r>
+      <w:proofErr w:type="spellStart"/>
       <w:r>
         <w:rPr>
           <w:rStyle w:val="Literal"/>
         </w:rPr>
         <w:t>ripgrep</w:t>
       </w:r>
+      <w:proofErr w:type="spellEnd"/>
       <w:r>
         <w:t>.</w:t>
       </w:r>
@@ -34083,12 +34432,14 @@
       <w:r>
         <w:t xml:space="preserve"> </w:t>
       </w:r>
+      <w:proofErr w:type="spellStart"/>
       <w:r>
         <w:rPr>
           <w:rStyle w:val="Literal"/>
         </w:rPr>
         <w:t>ripgrep</w:t>
       </w:r>
+      <w:proofErr w:type="spellEnd"/>
       <w:r>
         <w:t>,</w:t>
       </w:r>
@@ -34420,12 +34771,14 @@
       <w:r>
         <w:t xml:space="preserve"> </w:t>
       </w:r>
+      <w:proofErr w:type="spellStart"/>
       <w:r>
         <w:rPr>
           <w:rStyle w:val="Literal"/>
         </w:rPr>
         <w:t>ripgrep</w:t>
       </w:r>
+      <w:proofErr w:type="spellEnd"/>
       <w:r>
         <w:t xml:space="preserve"> </w:t>
       </w:r>
@@ -34435,12 +34788,14 @@
       <w:r>
         <w:t xml:space="preserve"> </w:t>
       </w:r>
+      <w:proofErr w:type="spellStart"/>
       <w:r>
         <w:rPr>
           <w:rStyle w:val="Literal"/>
         </w:rPr>
         <w:t>rg</w:t>
       </w:r>
+      <w:proofErr w:type="spellEnd"/>
       <w:r>
         <w:t>.</w:t>
       </w:r>
@@ -34552,12 +34907,14 @@
       <w:r>
         <w:t xml:space="preserve"> </w:t>
       </w:r>
+      <w:proofErr w:type="spellStart"/>
       <w:r>
         <w:rPr>
           <w:rStyle w:val="Literal"/>
         </w:rPr>
         <w:t>rg</w:t>
       </w:r>
+      <w:proofErr w:type="spellEnd"/>
       <w:r>
         <w:rPr>
           <w:rStyle w:val="Literal"/>
@@ -34985,6 +35342,7 @@
         <w:t xml:space="preserve"> </w:t>
       </w:r>
       <w:r>
+        <w:lastRenderedPageBreak/>
         <w:t>you</w:t>
       </w:r>
       <w:r>
@@ -35186,7 +35544,6 @@
         <w:pStyle w:val="BodyFirst"/>
       </w:pPr>
       <w:r>
-        <w:lastRenderedPageBreak/>
         <w:t>Sharing</w:t>
       </w:r>
       <w:r>

</xml_diff>